<commit_message>
Began work on DAATA Documentation
</commit_message>
<xml_diff>
--- a/04 - Software Documentation/Python Software Documentation.docx
+++ b/04 - Software Documentation/Python Software Documentation.docx
@@ -1,6 +1,6 @@
 
 <file path=word/document.xml><?xml version="1.0" encoding="utf-8"?>
-<w:document xmlns:wpc="http://schemas.microsoft.com/office/word/2010/wordprocessingCanvas" xmlns:cx="http://schemas.microsoft.com/office/drawing/2014/chartex" xmlns:cx1="http://schemas.microsoft.com/office/drawing/2015/9/8/chartex" xmlns:cx2="http://schemas.microsoft.com/office/drawing/2015/10/21/chartex" xmlns:cx3="http://schemas.microsoft.com/office/drawing/2016/5/9/chartex" xmlns:cx4="http://schemas.microsoft.com/office/drawing/2016/5/10/chartex" xmlns:cx5="http://schemas.microsoft.com/office/drawing/2016/5/11/chartex" xmlns:cx6="http://schemas.microsoft.com/office/drawing/2016/5/12/chartex" xmlns:cx7="http://schemas.microsoft.com/office/drawing/2016/5/13/chartex" xmlns:cx8="http://schemas.microsoft.com/office/drawing/2016/5/14/chartex" xmlns:mc="http://schemas.openxmlformats.org/markup-compatibility/2006" xmlns:aink="http://schemas.microsoft.com/office/drawing/2016/ink" xmlns:am3d="http://schemas.microsoft.com/office/drawing/2017/model3d" xmlns:o="urn:schemas-microsoft-com:office:office" xmlns:r="http://schemas.openxmlformats.org/officeDocument/2006/relationships" xmlns:m="http://schemas.openxmlformats.org/officeDocument/2006/math" xmlns:v="urn:schemas-microsoft-com:vml" xmlns:wp14="http://schemas.microsoft.com/office/word/2010/wordprocessingDrawing" xmlns:wp="http://schemas.openxmlformats.org/drawingml/2006/wordprocessingDrawing" xmlns:w10="urn:schemas-microsoft-com:office:word" xmlns:w="http://schemas.openxmlformats.org/wordprocessingml/2006/main" xmlns:w14="http://schemas.microsoft.com/office/word/2010/wordml" xmlns:w15="http://schemas.microsoft.com/office/word/2012/wordml" xmlns:w16cex="http://schemas.microsoft.com/office/word/2018/wordml/cex" xmlns:w16cid="http://schemas.microsoft.com/office/word/2016/wordml/cid" xmlns:w16="http://schemas.microsoft.com/office/word/2018/wordml" xmlns:w16sdtdh="http://schemas.microsoft.com/office/word/2020/wordml/sdtdatahash" xmlns:w16se="http://schemas.microsoft.com/office/word/2015/wordml/symex" xmlns:wpg="http://schemas.microsoft.com/office/word/2010/wordprocessingGroup" xmlns:wpi="http://schemas.microsoft.com/office/word/2010/wordprocessingInk" xmlns:wne="http://schemas.microsoft.com/office/word/2006/wordml" xmlns:wps="http://schemas.microsoft.com/office/word/2010/wordprocessingShape" mc:Ignorable="w14 w15 w16se w16cid w16 w16cex w16sdtdh wp14">
+<w:document xmlns:wpc="http://schemas.microsoft.com/office/word/2010/wordprocessingCanvas" xmlns:cx="http://schemas.microsoft.com/office/drawing/2014/chartex" xmlns:cx1="http://schemas.microsoft.com/office/drawing/2015/9/8/chartex" xmlns:cx2="http://schemas.microsoft.com/office/drawing/2015/10/21/chartex" xmlns:cx3="http://schemas.microsoft.com/office/drawing/2016/5/9/chartex" xmlns:cx4="http://schemas.microsoft.com/office/drawing/2016/5/10/chartex" xmlns:cx5="http://schemas.microsoft.com/office/drawing/2016/5/11/chartex" xmlns:cx6="http://schemas.microsoft.com/office/drawing/2016/5/12/chartex" xmlns:cx7="http://schemas.microsoft.com/office/drawing/2016/5/13/chartex" xmlns:cx8="http://schemas.microsoft.com/office/drawing/2016/5/14/chartex" xmlns:mc="http://schemas.openxmlformats.org/markup-compatibility/2006" xmlns:aink="http://schemas.microsoft.com/office/drawing/2016/ink" xmlns:am3d="http://schemas.microsoft.com/office/drawing/2017/model3d" xmlns:o="urn:schemas-microsoft-com:office:office" xmlns:r="http://schemas.openxmlformats.org/officeDocument/2006/relationships" xmlns:m="http://schemas.openxmlformats.org/officeDocument/2006/math" xmlns:v="urn:schemas-microsoft-com:vml" xmlns:wp14="http://schemas.microsoft.com/office/word/2010/wordprocessingDrawing" xmlns:wp="http://schemas.openxmlformats.org/drawingml/2006/wordprocessingDrawing" xmlns:w10="urn:schemas-microsoft-com:office:word" xmlns:w="http://schemas.openxmlformats.org/wordprocessingml/2006/main" xmlns:w14="http://schemas.microsoft.com/office/word/2010/wordml" xmlns:w15="http://schemas.microsoft.com/office/word/2012/wordml" xmlns:w16cex="http://schemas.microsoft.com/office/word/2018/wordml/cex" xmlns:w16cid="http://schemas.microsoft.com/office/word/2016/wordml/cid" xmlns:w16="http://schemas.microsoft.com/office/word/2018/wordml" xmlns:w16se="http://schemas.microsoft.com/office/word/2015/wordml/symex" xmlns:wpg="http://schemas.microsoft.com/office/word/2010/wordprocessingGroup" xmlns:wpi="http://schemas.microsoft.com/office/word/2010/wordprocessingInk" xmlns:wne="http://schemas.microsoft.com/office/word/2006/wordml" xmlns:wps="http://schemas.microsoft.com/office/word/2010/wordprocessingShape" mc:Ignorable="w14 w15 w16se w16cid w16 w16cex wp14">
   <w:body>
     <w:p>
       <w:pPr>
@@ -108,7 +108,6 @@
               <w:bCs w:val="0"/>
               <w:sz w:val="22"/>
               <w:szCs w:val="22"/>
-              <w:lang w:eastAsia="zh-CN" w:bidi="he-IL"/>
             </w:rPr>
           </w:pPr>
           <w:r>
@@ -120,7 +119,7 @@
           <w:r>
             <w:fldChar w:fldCharType="separate"/>
           </w:r>
-          <w:hyperlink w:anchor="_Toc74952682" w:history="1">
+          <w:hyperlink w:anchor="_Toc76865658" w:history="1">
             <w:r>
               <w:rPr>
                 <w:rStyle w:val="Hyperlink"/>
@@ -143,7 +142,7 @@
               <w:rPr>
                 <w:webHidden/>
               </w:rPr>
-              <w:instrText xml:space="preserve"> PAGEREF _Toc74952682 \h </w:instrText>
+              <w:instrText xml:space="preserve"> PAGEREF _Toc76865658 \h </w:instrText>
             </w:r>
             <w:r>
               <w:rPr>
@@ -178,10 +177,9 @@
               <w:iCs w:val="0"/>
               <w:sz w:val="22"/>
               <w:szCs w:val="22"/>
-              <w:lang w:eastAsia="zh-CN" w:bidi="he-IL"/>
             </w:rPr>
           </w:pPr>
-          <w:hyperlink w:anchor="_Toc74952683" w:history="1">
+          <w:hyperlink w:anchor="_Toc76865659" w:history="1">
             <w:r>
               <w:rPr>
                 <w:rStyle w:val="Hyperlink"/>
@@ -204,7 +202,7 @@
               <w:rPr>
                 <w:webHidden/>
               </w:rPr>
-              <w:instrText xml:space="preserve"> PAGEREF _Toc74952683 \h </w:instrText>
+              <w:instrText xml:space="preserve"> PAGEREF _Toc76865659 \h </w:instrText>
             </w:r>
             <w:r>
               <w:rPr>
@@ -239,10 +237,9 @@
               <w:iCs w:val="0"/>
               <w:sz w:val="22"/>
               <w:szCs w:val="22"/>
-              <w:lang w:eastAsia="zh-CN" w:bidi="he-IL"/>
             </w:rPr>
           </w:pPr>
-          <w:hyperlink w:anchor="_Toc74952684" w:history="1">
+          <w:hyperlink w:anchor="_Toc76865660" w:history="1">
             <w:r>
               <w:rPr>
                 <w:rStyle w:val="Hyperlink"/>
@@ -265,7 +262,7 @@
               <w:rPr>
                 <w:webHidden/>
               </w:rPr>
-              <w:instrText xml:space="preserve"> PAGEREF _Toc74952684 \h </w:instrText>
+              <w:instrText xml:space="preserve"> PAGEREF _Toc76865660 \h </w:instrText>
             </w:r>
             <w:r>
               <w:rPr>
@@ -301,10 +298,9 @@
               <w:bCs w:val="0"/>
               <w:sz w:val="22"/>
               <w:szCs w:val="22"/>
-              <w:lang w:eastAsia="zh-CN" w:bidi="he-IL"/>
             </w:rPr>
           </w:pPr>
-          <w:hyperlink w:anchor="_Toc74952685" w:history="1">
+          <w:hyperlink w:anchor="_Toc76865661" w:history="1">
             <w:r>
               <w:rPr>
                 <w:rStyle w:val="Hyperlink"/>
@@ -327,7 +323,7 @@
               <w:rPr>
                 <w:webHidden/>
               </w:rPr>
-              <w:instrText xml:space="preserve"> PAGEREF _Toc74952685 \h </w:instrText>
+              <w:instrText xml:space="preserve"> PAGEREF _Toc76865661 \h </w:instrText>
             </w:r>
             <w:r>
               <w:rPr>
@@ -362,10 +358,9 @@
               <w:iCs w:val="0"/>
               <w:sz w:val="22"/>
               <w:szCs w:val="22"/>
-              <w:lang w:eastAsia="zh-CN" w:bidi="he-IL"/>
             </w:rPr>
           </w:pPr>
-          <w:hyperlink w:anchor="_Toc74952686" w:history="1">
+          <w:hyperlink w:anchor="_Toc76865662" w:history="1">
             <w:r>
               <w:rPr>
                 <w:rStyle w:val="Hyperlink"/>
@@ -388,68 +383,7 @@
               <w:rPr>
                 <w:webHidden/>
               </w:rPr>
-              <w:instrText xml:space="preserve"> PAGEREF _Toc74952686 \h </w:instrText>
-            </w:r>
-            <w:r>
-              <w:rPr>
-                <w:webHidden/>
-              </w:rPr>
-            </w:r>
-            <w:r>
-              <w:rPr>
-                <w:webHidden/>
-              </w:rPr>
-              <w:fldChar w:fldCharType="separate"/>
-            </w:r>
-            <w:r>
-              <w:rPr>
-                <w:webHidden/>
-              </w:rPr>
-              <w:t>3</w:t>
-            </w:r>
-            <w:r>
-              <w:rPr>
-                <w:webHidden/>
-              </w:rPr>
-              <w:fldChar w:fldCharType="end"/>
-            </w:r>
-          </w:hyperlink>
-        </w:p>
-        <w:p>
-          <w:pPr>
-            <w:pStyle w:val="TOC3"/>
-            <w:rPr>
-              <w:rFonts w:eastAsiaTheme="minorEastAsia"/>
-              <w:i w:val="0"/>
-              <w:sz w:val="22"/>
-              <w:szCs w:val="22"/>
-              <w:lang w:eastAsia="zh-CN" w:bidi="he-IL"/>
-            </w:rPr>
-          </w:pPr>
-          <w:hyperlink w:anchor="_Toc74952687" w:history="1">
-            <w:r>
-              <w:rPr>
-                <w:rStyle w:val="Hyperlink"/>
-              </w:rPr>
-              <w:t>2.1.1 [Subsection]</w:t>
-            </w:r>
-            <w:r>
-              <w:rPr>
-                <w:webHidden/>
-              </w:rPr>
-              <w:tab/>
-            </w:r>
-            <w:r>
-              <w:rPr>
-                <w:webHidden/>
-              </w:rPr>
-              <w:fldChar w:fldCharType="begin"/>
-            </w:r>
-            <w:r>
-              <w:rPr>
-                <w:webHidden/>
-              </w:rPr>
-              <w:instrText xml:space="preserve"> PAGEREF _Toc74952687 \h </w:instrText>
+              <w:instrText xml:space="preserve"> PAGEREF _Toc76865662 \h </w:instrText>
             </w:r>
             <w:r>
               <w:rPr>
@@ -484,10 +418,9 @@
               <w:iCs w:val="0"/>
               <w:sz w:val="22"/>
               <w:szCs w:val="22"/>
-              <w:lang w:eastAsia="zh-CN" w:bidi="he-IL"/>
             </w:rPr>
           </w:pPr>
-          <w:hyperlink w:anchor="_Toc74952688" w:history="1">
+          <w:hyperlink w:anchor="_Toc76865663" w:history="1">
             <w:r>
               <w:rPr>
                 <w:rStyle w:val="Hyperlink"/>
@@ -510,7 +443,7 @@
               <w:rPr>
                 <w:webHidden/>
               </w:rPr>
-              <w:instrText xml:space="preserve"> PAGEREF _Toc74952688 \h </w:instrText>
+              <w:instrText xml:space="preserve"> PAGEREF _Toc76865663 \h </w:instrText>
             </w:r>
             <w:r>
               <w:rPr>
@@ -545,10 +478,9 @@
               <w:iCs w:val="0"/>
               <w:sz w:val="22"/>
               <w:szCs w:val="22"/>
-              <w:lang w:eastAsia="zh-CN" w:bidi="he-IL"/>
             </w:rPr>
           </w:pPr>
-          <w:hyperlink w:anchor="_Toc74952689" w:history="1">
+          <w:hyperlink w:anchor="_Toc76865664" w:history="1">
             <w:r>
               <w:rPr>
                 <w:rStyle w:val="Hyperlink"/>
@@ -571,68 +503,7 @@
               <w:rPr>
                 <w:webHidden/>
               </w:rPr>
-              <w:instrText xml:space="preserve"> PAGEREF _Toc74952689 \h </w:instrText>
-            </w:r>
-            <w:r>
-              <w:rPr>
-                <w:webHidden/>
-              </w:rPr>
-            </w:r>
-            <w:r>
-              <w:rPr>
-                <w:webHidden/>
-              </w:rPr>
-              <w:fldChar w:fldCharType="separate"/>
-            </w:r>
-            <w:r>
-              <w:rPr>
-                <w:webHidden/>
-              </w:rPr>
-              <w:t>3</w:t>
-            </w:r>
-            <w:r>
-              <w:rPr>
-                <w:webHidden/>
-              </w:rPr>
-              <w:fldChar w:fldCharType="end"/>
-            </w:r>
-          </w:hyperlink>
-        </w:p>
-        <w:p>
-          <w:pPr>
-            <w:pStyle w:val="TOC2"/>
-            <w:rPr>
-              <w:rFonts w:eastAsiaTheme="minorEastAsia"/>
-              <w:iCs w:val="0"/>
-              <w:sz w:val="22"/>
-              <w:szCs w:val="22"/>
-              <w:lang w:eastAsia="zh-CN" w:bidi="he-IL"/>
-            </w:rPr>
-          </w:pPr>
-          <w:hyperlink w:anchor="_Toc74952690" w:history="1">
-            <w:r>
-              <w:rPr>
-                <w:rStyle w:val="Hyperlink"/>
-              </w:rPr>
-              <w:t>2.4 Style guide</w:t>
-            </w:r>
-            <w:r>
-              <w:rPr>
-                <w:webHidden/>
-              </w:rPr>
-              <w:tab/>
-            </w:r>
-            <w:r>
-              <w:rPr>
-                <w:webHidden/>
-              </w:rPr>
-              <w:fldChar w:fldCharType="begin"/>
-            </w:r>
-            <w:r>
-              <w:rPr>
-                <w:webHidden/>
-              </w:rPr>
-              <w:instrText xml:space="preserve"> PAGEREF _Toc74952690 \h </w:instrText>
+              <w:instrText xml:space="preserve"> PAGEREF _Toc76865664 \h </w:instrText>
             </w:r>
             <w:r>
               <w:rPr>
@@ -668,15 +539,14 @@
               <w:bCs w:val="0"/>
               <w:sz w:val="22"/>
               <w:szCs w:val="22"/>
-              <w:lang w:eastAsia="zh-CN" w:bidi="he-IL"/>
             </w:rPr>
           </w:pPr>
-          <w:hyperlink w:anchor="_Toc74952691" w:history="1">
+          <w:hyperlink w:anchor="_Toc76865665" w:history="1">
             <w:r>
               <w:rPr>
                 <w:rStyle w:val="Hyperlink"/>
               </w:rPr>
-              <w:t>3.0 Software Theory of Operation</w:t>
+              <w:t>3.0 Style Guide</w:t>
             </w:r>
             <w:r>
               <w:rPr>
@@ -694,7 +564,127 @@
               <w:rPr>
                 <w:webHidden/>
               </w:rPr>
-              <w:instrText xml:space="preserve"> PAGEREF _Toc74952691 \h </w:instrText>
+              <w:instrText xml:space="preserve"> PAGEREF _Toc76865665 \h </w:instrText>
+            </w:r>
+            <w:r>
+              <w:rPr>
+                <w:webHidden/>
+              </w:rPr>
+            </w:r>
+            <w:r>
+              <w:rPr>
+                <w:webHidden/>
+              </w:rPr>
+              <w:fldChar w:fldCharType="separate"/>
+            </w:r>
+            <w:r>
+              <w:rPr>
+                <w:webHidden/>
+              </w:rPr>
+              <w:t>4</w:t>
+            </w:r>
+            <w:r>
+              <w:rPr>
+                <w:webHidden/>
+              </w:rPr>
+              <w:fldChar w:fldCharType="end"/>
+            </w:r>
+          </w:hyperlink>
+        </w:p>
+        <w:p>
+          <w:pPr>
+            <w:pStyle w:val="TOC2"/>
+            <w:rPr>
+              <w:rFonts w:eastAsiaTheme="minorEastAsia"/>
+              <w:iCs w:val="0"/>
+              <w:sz w:val="22"/>
+              <w:szCs w:val="22"/>
+            </w:rPr>
+          </w:pPr>
+          <w:hyperlink w:anchor="_Toc76865666" w:history="1">
+            <w:r>
+              <w:rPr>
+                <w:rStyle w:val="Hyperlink"/>
+              </w:rPr>
+              <w:t>3.1 Official Python Style</w:t>
+            </w:r>
+            <w:r>
+              <w:rPr>
+                <w:webHidden/>
+              </w:rPr>
+              <w:tab/>
+            </w:r>
+            <w:r>
+              <w:rPr>
+                <w:webHidden/>
+              </w:rPr>
+              <w:fldChar w:fldCharType="begin"/>
+            </w:r>
+            <w:r>
+              <w:rPr>
+                <w:webHidden/>
+              </w:rPr>
+              <w:instrText xml:space="preserve"> PAGEREF _Toc76865666 \h </w:instrText>
+            </w:r>
+            <w:r>
+              <w:rPr>
+                <w:webHidden/>
+              </w:rPr>
+            </w:r>
+            <w:r>
+              <w:rPr>
+                <w:webHidden/>
+              </w:rPr>
+              <w:fldChar w:fldCharType="separate"/>
+            </w:r>
+            <w:r>
+              <w:rPr>
+                <w:webHidden/>
+              </w:rPr>
+              <w:t>4</w:t>
+            </w:r>
+            <w:r>
+              <w:rPr>
+                <w:webHidden/>
+              </w:rPr>
+              <w:fldChar w:fldCharType="end"/>
+            </w:r>
+          </w:hyperlink>
+        </w:p>
+        <w:p>
+          <w:pPr>
+            <w:pStyle w:val="TOC2"/>
+            <w:rPr>
+              <w:rFonts w:eastAsiaTheme="minorEastAsia"/>
+              <w:iCs w:val="0"/>
+              <w:sz w:val="22"/>
+              <w:szCs w:val="22"/>
+            </w:rPr>
+          </w:pPr>
+          <w:hyperlink w:anchor="_Toc76865667" w:history="1">
+            <w:r>
+              <w:rPr>
+                <w:rStyle w:val="Hyperlink"/>
+              </w:rPr>
+              <w:t>3.2 Nomenclature</w:t>
+            </w:r>
+            <w:r>
+              <w:rPr>
+                <w:webHidden/>
+              </w:rPr>
+              <w:tab/>
+            </w:r>
+            <w:r>
+              <w:rPr>
+                <w:webHidden/>
+              </w:rPr>
+              <w:fldChar w:fldCharType="begin"/>
+            </w:r>
+            <w:r>
+              <w:rPr>
+                <w:webHidden/>
+              </w:rPr>
+              <w:instrText xml:space="preserve"> PAGEREF _Toc76865667 \h </w:instrText>
             </w:r>
             <w:r>
               <w:rPr>
@@ -730,10 +720,9 @@
               <w:bCs w:val="0"/>
               <w:sz w:val="22"/>
               <w:szCs w:val="22"/>
-              <w:lang w:eastAsia="zh-CN" w:bidi="he-IL"/>
             </w:rPr>
           </w:pPr>
-          <w:hyperlink w:anchor="_Toc74952692" w:history="1">
+          <w:hyperlink w:anchor="_Toc76865668" w:history="1">
             <w:r>
               <w:rPr>
                 <w:rStyle w:val="Hyperlink"/>
@@ -756,7 +745,7 @@
               <w:rPr>
                 <w:webHidden/>
               </w:rPr>
-              <w:instrText xml:space="preserve"> PAGEREF _Toc74952692 \h </w:instrText>
+              <w:instrText xml:space="preserve"> PAGEREF _Toc76865668 \h </w:instrText>
             </w:r>
             <w:r>
               <w:rPr>
@@ -792,10 +781,9 @@
               <w:bCs w:val="0"/>
               <w:sz w:val="22"/>
               <w:szCs w:val="22"/>
-              <w:lang w:eastAsia="zh-CN" w:bidi="he-IL"/>
             </w:rPr>
           </w:pPr>
-          <w:hyperlink w:anchor="_Toc74952693" w:history="1">
+          <w:hyperlink w:anchor="_Toc76865669" w:history="1">
             <w:r>
               <w:rPr>
                 <w:rStyle w:val="Hyperlink"/>
@@ -818,7 +806,7 @@
               <w:rPr>
                 <w:webHidden/>
               </w:rPr>
-              <w:instrText xml:space="preserve"> PAGEREF _Toc74952693 \h </w:instrText>
+              <w:instrText xml:space="preserve"> PAGEREF _Toc76865669 \h </w:instrText>
             </w:r>
             <w:r>
               <w:rPr>
@@ -861,7 +849,7 @@
       <w:pPr>
         <w:pStyle w:val="Heading1"/>
       </w:pPr>
-      <w:bookmarkStart w:id="0" w:name="_Toc74952682"/>
+      <w:bookmarkStart w:id="0" w:name="_Toc76865658"/>
       <w:r>
         <w:lastRenderedPageBreak/>
         <w:t xml:space="preserve">1.0 </w:t>
@@ -880,7 +868,7 @@
       </w:pPr>
       <w:bookmarkStart w:id="1" w:name="_Toc71665471"/>
       <w:bookmarkStart w:id="2" w:name="_Toc73395145"/>
-      <w:bookmarkStart w:id="3" w:name="_Toc74952683"/>
+      <w:bookmarkStart w:id="3" w:name="_Toc76865659"/>
       <w:r>
         <w:t>1.1 Introduction</w:t>
       </w:r>
@@ -939,11 +927,9 @@
       <w:r>
         <w:t xml:space="preserve">Python is a great programming language because </w:t>
       </w:r>
-      <w:proofErr w:type="spellStart"/>
-      <w:r>
-        <w:t>its</w:t>
-      </w:r>
-      <w:proofErr w:type="spellEnd"/>
+      <w:r>
+        <w:t>it is</w:t>
+      </w:r>
       <w:r>
         <w:t xml:space="preserve"> extremely versatile and has </w:t>
       </w:r>
@@ -1064,7 +1050,7 @@
       </w:pPr>
       <w:bookmarkStart w:id="4" w:name="_Toc71665473"/>
       <w:bookmarkStart w:id="5" w:name="_Toc73395146"/>
-      <w:bookmarkStart w:id="6" w:name="_Toc74952684"/>
+      <w:bookmarkStart w:id="6" w:name="_Toc76865660"/>
       <w:r>
         <w:t>1.</w:t>
       </w:r>
@@ -1094,7 +1080,7 @@
       <w:pPr>
         <w:pStyle w:val="Heading1"/>
       </w:pPr>
-      <w:bookmarkStart w:id="7" w:name="_Toc74952685"/>
+      <w:bookmarkStart w:id="7" w:name="_Toc76865661"/>
       <w:r>
         <w:lastRenderedPageBreak/>
         <w:t xml:space="preserve">2.0 </w:t>
@@ -1114,7 +1100,7 @@
       <w:pPr>
         <w:pStyle w:val="Heading2"/>
       </w:pPr>
-      <w:bookmarkStart w:id="8" w:name="_Toc74952686"/>
+      <w:bookmarkStart w:id="8" w:name="_Toc76865662"/>
       <w:r>
         <w:t xml:space="preserve">2.1 </w:t>
       </w:r>
@@ -1281,7 +1267,7 @@
       <w:pPr>
         <w:pStyle w:val="Heading2"/>
       </w:pPr>
-      <w:bookmarkStart w:id="9" w:name="_Toc74952688"/>
+      <w:bookmarkStart w:id="9" w:name="_Toc76865663"/>
       <w:r>
         <w:t>2.</w:t>
       </w:r>
@@ -1301,16 +1287,11 @@
       <w:pPr>
         <w:pStyle w:val="Heading2"/>
       </w:pPr>
-      <w:bookmarkStart w:id="10" w:name="_Toc74952689"/>
-      <w:r>
-        <w:t xml:space="preserve">2.3 Installing software </w:t>
-      </w:r>
-      <w:proofErr w:type="gramStart"/>
-      <w:r>
-        <w:t>dependencies</w:t>
+      <w:bookmarkStart w:id="10" w:name="_Toc76865664"/>
+      <w:r>
+        <w:t>2.3 Installing software dependencies</w:t>
       </w:r>
       <w:bookmarkEnd w:id="10"/>
-      <w:proofErr w:type="gramEnd"/>
     </w:p>
     <w:p>
       <w:pPr>
@@ -1375,40 +1356,51 @@
         <w:t xml:space="preserve"> and you’ll need the most recent dependencies to alter things in the future.</w:t>
       </w:r>
     </w:p>
-    <w:p/>
     <w:p>
       <w:pPr>
-        <w:pStyle w:val="Heading2"/>
-      </w:pPr>
-      <w:bookmarkStart w:id="11" w:name="_Toc74952690"/>
-      <w:r>
-        <w:t>2.4 Style guide</w:t>
+        <w:jc w:val="center"/>
+      </w:pPr>
+    </w:p>
+    <w:p>
+      <w:pPr>
+        <w:pStyle w:val="Heading1"/>
+      </w:pPr>
+      <w:bookmarkStart w:id="11" w:name="_Toc76865665"/>
+      <w:r>
+        <w:lastRenderedPageBreak/>
+        <w:t xml:space="preserve">3.0 </w:t>
+      </w:r>
+      <w:r>
+        <w:t>Style Guide</w:t>
       </w:r>
       <w:bookmarkEnd w:id="11"/>
     </w:p>
-    <w:p/>
     <w:p>
       <w:pPr>
-        <w:jc w:val="center"/>
-      </w:pPr>
-    </w:p>
-    <w:p>
-      <w:pPr>
-        <w:pStyle w:val="Heading1"/>
-      </w:pPr>
-      <w:bookmarkStart w:id="12" w:name="_Toc74952691"/>
-      <w:r>
-        <w:lastRenderedPageBreak/>
-        <w:t>3.0 Software Theory of Operation</w:t>
+        <w:pStyle w:val="Heading2"/>
+      </w:pPr>
+      <w:bookmarkStart w:id="12" w:name="_Toc76865666"/>
+      <w:r>
+        <w:t>3.1 Official Python Style</w:t>
       </w:r>
       <w:bookmarkEnd w:id="12"/>
     </w:p>
     <w:p/>
     <w:p>
       <w:pPr>
+        <w:pStyle w:val="Heading2"/>
+      </w:pPr>
+      <w:bookmarkStart w:id="13" w:name="_Toc76865667"/>
+      <w:r>
+        <w:t>3.2 Nomenclature</w:t>
+      </w:r>
+      <w:bookmarkEnd w:id="13"/>
+    </w:p>
+    <w:p>
+      <w:pPr>
         <w:pStyle w:val="Heading1"/>
       </w:pPr>
-      <w:bookmarkStart w:id="13" w:name="_Toc74952692"/>
+      <w:bookmarkStart w:id="14" w:name="_Toc76865668"/>
       <w:r>
         <w:lastRenderedPageBreak/>
         <w:t>4</w:t>
@@ -1416,19 +1408,19 @@
       <w:r>
         <w:t>.0 References</w:t>
       </w:r>
-      <w:bookmarkEnd w:id="13"/>
+      <w:bookmarkEnd w:id="14"/>
     </w:p>
     <w:p/>
     <w:p>
       <w:pPr>
         <w:pStyle w:val="Heading1"/>
       </w:pPr>
-      <w:bookmarkStart w:id="14" w:name="_Toc74952693"/>
+      <w:bookmarkStart w:id="15" w:name="_Toc76865669"/>
       <w:r>
         <w:lastRenderedPageBreak/>
         <w:t>5.0 Revision History</w:t>
       </w:r>
-      <w:bookmarkEnd w:id="14"/>
+      <w:bookmarkEnd w:id="15"/>
     </w:p>
     <w:p>
       <w:pPr>
@@ -1478,7 +1470,7 @@
 </file>
 
 <file path=word/endnotes.xml><?xml version="1.0" encoding="utf-8"?>
-<w:endnotes xmlns:wpc="http://schemas.microsoft.com/office/word/2010/wordprocessingCanvas" xmlns:cx="http://schemas.microsoft.com/office/drawing/2014/chartex" xmlns:cx1="http://schemas.microsoft.com/office/drawing/2015/9/8/chartex" xmlns:cx2="http://schemas.microsoft.com/office/drawing/2015/10/21/chartex" xmlns:cx3="http://schemas.microsoft.com/office/drawing/2016/5/9/chartex" xmlns:cx4="http://schemas.microsoft.com/office/drawing/2016/5/10/chartex" xmlns:cx5="http://schemas.microsoft.com/office/drawing/2016/5/11/chartex" xmlns:cx6="http://schemas.microsoft.com/office/drawing/2016/5/12/chartex" xmlns:cx7="http://schemas.microsoft.com/office/drawing/2016/5/13/chartex" xmlns:cx8="http://schemas.microsoft.com/office/drawing/2016/5/14/chartex" xmlns:mc="http://schemas.openxmlformats.org/markup-compatibility/2006" xmlns:aink="http://schemas.microsoft.com/office/drawing/2016/ink" xmlns:am3d="http://schemas.microsoft.com/office/drawing/2017/model3d" xmlns:o="urn:schemas-microsoft-com:office:office" xmlns:r="http://schemas.openxmlformats.org/officeDocument/2006/relationships" xmlns:m="http://schemas.openxmlformats.org/officeDocument/2006/math" xmlns:v="urn:schemas-microsoft-com:vml" xmlns:wp14="http://schemas.microsoft.com/office/word/2010/wordprocessingDrawing" xmlns:wp="http://schemas.openxmlformats.org/drawingml/2006/wordprocessingDrawing" xmlns:w10="urn:schemas-microsoft-com:office:word" xmlns:w="http://schemas.openxmlformats.org/wordprocessingml/2006/main" xmlns:w14="http://schemas.microsoft.com/office/word/2010/wordml" xmlns:w15="http://schemas.microsoft.com/office/word/2012/wordml" xmlns:w16cex="http://schemas.microsoft.com/office/word/2018/wordml/cex" xmlns:w16cid="http://schemas.microsoft.com/office/word/2016/wordml/cid" xmlns:w16="http://schemas.microsoft.com/office/word/2018/wordml" xmlns:w16sdtdh="http://schemas.microsoft.com/office/word/2020/wordml/sdtdatahash" xmlns:w16se="http://schemas.microsoft.com/office/word/2015/wordml/symex" xmlns:wpg="http://schemas.microsoft.com/office/word/2010/wordprocessingGroup" xmlns:wpi="http://schemas.microsoft.com/office/word/2010/wordprocessingInk" xmlns:wne="http://schemas.microsoft.com/office/word/2006/wordml" xmlns:wps="http://schemas.microsoft.com/office/word/2010/wordprocessingShape" mc:Ignorable="w14 w15 w16se w16cid w16 w16cex w16sdtdh wp14">
+<w:endnotes xmlns:wpc="http://schemas.microsoft.com/office/word/2010/wordprocessingCanvas" xmlns:cx="http://schemas.microsoft.com/office/drawing/2014/chartex" xmlns:cx1="http://schemas.microsoft.com/office/drawing/2015/9/8/chartex" xmlns:cx2="http://schemas.microsoft.com/office/drawing/2015/10/21/chartex" xmlns:cx3="http://schemas.microsoft.com/office/drawing/2016/5/9/chartex" xmlns:cx4="http://schemas.microsoft.com/office/drawing/2016/5/10/chartex" xmlns:cx5="http://schemas.microsoft.com/office/drawing/2016/5/11/chartex" xmlns:cx6="http://schemas.microsoft.com/office/drawing/2016/5/12/chartex" xmlns:cx7="http://schemas.microsoft.com/office/drawing/2016/5/13/chartex" xmlns:cx8="http://schemas.microsoft.com/office/drawing/2016/5/14/chartex" xmlns:mc="http://schemas.openxmlformats.org/markup-compatibility/2006" xmlns:aink="http://schemas.microsoft.com/office/drawing/2016/ink" xmlns:am3d="http://schemas.microsoft.com/office/drawing/2017/model3d" xmlns:o="urn:schemas-microsoft-com:office:office" xmlns:r="http://schemas.openxmlformats.org/officeDocument/2006/relationships" xmlns:m="http://schemas.openxmlformats.org/officeDocument/2006/math" xmlns:v="urn:schemas-microsoft-com:vml" xmlns:wp14="http://schemas.microsoft.com/office/word/2010/wordprocessingDrawing" xmlns:wp="http://schemas.openxmlformats.org/drawingml/2006/wordprocessingDrawing" xmlns:w10="urn:schemas-microsoft-com:office:word" xmlns:w="http://schemas.openxmlformats.org/wordprocessingml/2006/main" xmlns:w14="http://schemas.microsoft.com/office/word/2010/wordml" xmlns:w15="http://schemas.microsoft.com/office/word/2012/wordml" xmlns:w16cex="http://schemas.microsoft.com/office/word/2018/wordml/cex" xmlns:w16cid="http://schemas.microsoft.com/office/word/2016/wordml/cid" xmlns:w16="http://schemas.microsoft.com/office/word/2018/wordml" xmlns:w16se="http://schemas.microsoft.com/office/word/2015/wordml/symex" xmlns:wpg="http://schemas.microsoft.com/office/word/2010/wordprocessingGroup" xmlns:wpi="http://schemas.microsoft.com/office/word/2010/wordprocessingInk" xmlns:wne="http://schemas.microsoft.com/office/word/2006/wordml" xmlns:wps="http://schemas.microsoft.com/office/word/2010/wordprocessingShape" mc:Ignorable="w14 w15 w16se w16cid w16 w16cex wp14">
   <w:endnote w:type="separator" w:id="-1">
     <w:p>
       <w:pPr>
@@ -1505,7 +1497,7 @@
 </file>
 
 <file path=word/footer1.xml><?xml version="1.0" encoding="utf-8"?>
-<w:ftr xmlns:wpc="http://schemas.microsoft.com/office/word/2010/wordprocessingCanvas" xmlns:cx="http://schemas.microsoft.com/office/drawing/2014/chartex" xmlns:cx1="http://schemas.microsoft.com/office/drawing/2015/9/8/chartex" xmlns:cx2="http://schemas.microsoft.com/office/drawing/2015/10/21/chartex" xmlns:cx3="http://schemas.microsoft.com/office/drawing/2016/5/9/chartex" xmlns:cx4="http://schemas.microsoft.com/office/drawing/2016/5/10/chartex" xmlns:cx5="http://schemas.microsoft.com/office/drawing/2016/5/11/chartex" xmlns:cx6="http://schemas.microsoft.com/office/drawing/2016/5/12/chartex" xmlns:cx7="http://schemas.microsoft.com/office/drawing/2016/5/13/chartex" xmlns:cx8="http://schemas.microsoft.com/office/drawing/2016/5/14/chartex" xmlns:mc="http://schemas.openxmlformats.org/markup-compatibility/2006" xmlns:aink="http://schemas.microsoft.com/office/drawing/2016/ink" xmlns:am3d="http://schemas.microsoft.com/office/drawing/2017/model3d" xmlns:o="urn:schemas-microsoft-com:office:office" xmlns:r="http://schemas.openxmlformats.org/officeDocument/2006/relationships" xmlns:m="http://schemas.openxmlformats.org/officeDocument/2006/math" xmlns:v="urn:schemas-microsoft-com:vml" xmlns:wp14="http://schemas.microsoft.com/office/word/2010/wordprocessingDrawing" xmlns:wp="http://schemas.openxmlformats.org/drawingml/2006/wordprocessingDrawing" xmlns:w10="urn:schemas-microsoft-com:office:word" xmlns:w="http://schemas.openxmlformats.org/wordprocessingml/2006/main" xmlns:w14="http://schemas.microsoft.com/office/word/2010/wordml" xmlns:w15="http://schemas.microsoft.com/office/word/2012/wordml" xmlns:w16cex="http://schemas.microsoft.com/office/word/2018/wordml/cex" xmlns:w16cid="http://schemas.microsoft.com/office/word/2016/wordml/cid" xmlns:w16="http://schemas.microsoft.com/office/word/2018/wordml" xmlns:w16sdtdh="http://schemas.microsoft.com/office/word/2020/wordml/sdtdatahash" xmlns:w16se="http://schemas.microsoft.com/office/word/2015/wordml/symex" xmlns:wpg="http://schemas.microsoft.com/office/word/2010/wordprocessingGroup" xmlns:wpi="http://schemas.microsoft.com/office/word/2010/wordprocessingInk" xmlns:wne="http://schemas.microsoft.com/office/word/2006/wordml" xmlns:wps="http://schemas.microsoft.com/office/word/2010/wordprocessingShape" mc:Ignorable="w14 w15 w16se w16cid w16 w16cex w16sdtdh wp14">
+<w:ftr xmlns:wpc="http://schemas.microsoft.com/office/word/2010/wordprocessingCanvas" xmlns:cx="http://schemas.microsoft.com/office/drawing/2014/chartex" xmlns:cx1="http://schemas.microsoft.com/office/drawing/2015/9/8/chartex" xmlns:cx2="http://schemas.microsoft.com/office/drawing/2015/10/21/chartex" xmlns:cx3="http://schemas.microsoft.com/office/drawing/2016/5/9/chartex" xmlns:cx4="http://schemas.microsoft.com/office/drawing/2016/5/10/chartex" xmlns:cx5="http://schemas.microsoft.com/office/drawing/2016/5/11/chartex" xmlns:cx6="http://schemas.microsoft.com/office/drawing/2016/5/12/chartex" xmlns:cx7="http://schemas.microsoft.com/office/drawing/2016/5/13/chartex" xmlns:cx8="http://schemas.microsoft.com/office/drawing/2016/5/14/chartex" xmlns:mc="http://schemas.openxmlformats.org/markup-compatibility/2006" xmlns:aink="http://schemas.microsoft.com/office/drawing/2016/ink" xmlns:am3d="http://schemas.microsoft.com/office/drawing/2017/model3d" xmlns:o="urn:schemas-microsoft-com:office:office" xmlns:r="http://schemas.openxmlformats.org/officeDocument/2006/relationships" xmlns:m="http://schemas.openxmlformats.org/officeDocument/2006/math" xmlns:v="urn:schemas-microsoft-com:vml" xmlns:wp14="http://schemas.microsoft.com/office/word/2010/wordprocessingDrawing" xmlns:wp="http://schemas.openxmlformats.org/drawingml/2006/wordprocessingDrawing" xmlns:w10="urn:schemas-microsoft-com:office:word" xmlns:w="http://schemas.openxmlformats.org/wordprocessingml/2006/main" xmlns:w14="http://schemas.microsoft.com/office/word/2010/wordml" xmlns:w15="http://schemas.microsoft.com/office/word/2012/wordml" xmlns:w16cex="http://schemas.microsoft.com/office/word/2018/wordml/cex" xmlns:w16cid="http://schemas.microsoft.com/office/word/2016/wordml/cid" xmlns:w16="http://schemas.microsoft.com/office/word/2018/wordml" xmlns:w16se="http://schemas.microsoft.com/office/word/2015/wordml/symex" xmlns:wpg="http://schemas.microsoft.com/office/word/2010/wordprocessingGroup" xmlns:wpi="http://schemas.microsoft.com/office/word/2010/wordprocessingInk" xmlns:wne="http://schemas.microsoft.com/office/word/2006/wordml" xmlns:wps="http://schemas.microsoft.com/office/word/2010/wordprocessingShape" mc:Ignorable="w14 w15 w16se w16cid w16 w16cex wp14">
   <w:sdt>
     <w:sdtPr>
       <w:id w:val="-1891412433"/>
@@ -1554,7 +1546,7 @@
 </file>
 
 <file path=word/footnotes.xml><?xml version="1.0" encoding="utf-8"?>
-<w:footnotes xmlns:wpc="http://schemas.microsoft.com/office/word/2010/wordprocessingCanvas" xmlns:cx="http://schemas.microsoft.com/office/drawing/2014/chartex" xmlns:cx1="http://schemas.microsoft.com/office/drawing/2015/9/8/chartex" xmlns:cx2="http://schemas.microsoft.com/office/drawing/2015/10/21/chartex" xmlns:cx3="http://schemas.microsoft.com/office/drawing/2016/5/9/chartex" xmlns:cx4="http://schemas.microsoft.com/office/drawing/2016/5/10/chartex" xmlns:cx5="http://schemas.microsoft.com/office/drawing/2016/5/11/chartex" xmlns:cx6="http://schemas.microsoft.com/office/drawing/2016/5/12/chartex" xmlns:cx7="http://schemas.microsoft.com/office/drawing/2016/5/13/chartex" xmlns:cx8="http://schemas.microsoft.com/office/drawing/2016/5/14/chartex" xmlns:mc="http://schemas.openxmlformats.org/markup-compatibility/2006" xmlns:aink="http://schemas.microsoft.com/office/drawing/2016/ink" xmlns:am3d="http://schemas.microsoft.com/office/drawing/2017/model3d" xmlns:o="urn:schemas-microsoft-com:office:office" xmlns:r="http://schemas.openxmlformats.org/officeDocument/2006/relationships" xmlns:m="http://schemas.openxmlformats.org/officeDocument/2006/math" xmlns:v="urn:schemas-microsoft-com:vml" xmlns:wp14="http://schemas.microsoft.com/office/word/2010/wordprocessingDrawing" xmlns:wp="http://schemas.openxmlformats.org/drawingml/2006/wordprocessingDrawing" xmlns:w10="urn:schemas-microsoft-com:office:word" xmlns:w="http://schemas.openxmlformats.org/wordprocessingml/2006/main" xmlns:w14="http://schemas.microsoft.com/office/word/2010/wordml" xmlns:w15="http://schemas.microsoft.com/office/word/2012/wordml" xmlns:w16cex="http://schemas.microsoft.com/office/word/2018/wordml/cex" xmlns:w16cid="http://schemas.microsoft.com/office/word/2016/wordml/cid" xmlns:w16="http://schemas.microsoft.com/office/word/2018/wordml" xmlns:w16sdtdh="http://schemas.microsoft.com/office/word/2020/wordml/sdtdatahash" xmlns:w16se="http://schemas.microsoft.com/office/word/2015/wordml/symex" xmlns:wpg="http://schemas.microsoft.com/office/word/2010/wordprocessingGroup" xmlns:wpi="http://schemas.microsoft.com/office/word/2010/wordprocessingInk" xmlns:wne="http://schemas.microsoft.com/office/word/2006/wordml" xmlns:wps="http://schemas.microsoft.com/office/word/2010/wordprocessingShape" mc:Ignorable="w14 w15 w16se w16cid w16 w16cex w16sdtdh wp14">
+<w:footnotes xmlns:wpc="http://schemas.microsoft.com/office/word/2010/wordprocessingCanvas" xmlns:cx="http://schemas.microsoft.com/office/drawing/2014/chartex" xmlns:cx1="http://schemas.microsoft.com/office/drawing/2015/9/8/chartex" xmlns:cx2="http://schemas.microsoft.com/office/drawing/2015/10/21/chartex" xmlns:cx3="http://schemas.microsoft.com/office/drawing/2016/5/9/chartex" xmlns:cx4="http://schemas.microsoft.com/office/drawing/2016/5/10/chartex" xmlns:cx5="http://schemas.microsoft.com/office/drawing/2016/5/11/chartex" xmlns:cx6="http://schemas.microsoft.com/office/drawing/2016/5/12/chartex" xmlns:cx7="http://schemas.microsoft.com/office/drawing/2016/5/13/chartex" xmlns:cx8="http://schemas.microsoft.com/office/drawing/2016/5/14/chartex" xmlns:mc="http://schemas.openxmlformats.org/markup-compatibility/2006" xmlns:aink="http://schemas.microsoft.com/office/drawing/2016/ink" xmlns:am3d="http://schemas.microsoft.com/office/drawing/2017/model3d" xmlns:o="urn:schemas-microsoft-com:office:office" xmlns:r="http://schemas.openxmlformats.org/officeDocument/2006/relationships" xmlns:m="http://schemas.openxmlformats.org/officeDocument/2006/math" xmlns:v="urn:schemas-microsoft-com:vml" xmlns:wp14="http://schemas.microsoft.com/office/word/2010/wordprocessingDrawing" xmlns:wp="http://schemas.openxmlformats.org/drawingml/2006/wordprocessingDrawing" xmlns:w10="urn:schemas-microsoft-com:office:word" xmlns:w="http://schemas.openxmlformats.org/wordprocessingml/2006/main" xmlns:w14="http://schemas.microsoft.com/office/word/2010/wordml" xmlns:w15="http://schemas.microsoft.com/office/word/2012/wordml" xmlns:w16cex="http://schemas.microsoft.com/office/word/2018/wordml/cex" xmlns:w16cid="http://schemas.microsoft.com/office/word/2016/wordml/cid" xmlns:w16="http://schemas.microsoft.com/office/word/2018/wordml" xmlns:w16se="http://schemas.microsoft.com/office/word/2015/wordml/symex" xmlns:wpg="http://schemas.microsoft.com/office/word/2010/wordprocessingGroup" xmlns:wpi="http://schemas.microsoft.com/office/word/2010/wordprocessingInk" xmlns:wne="http://schemas.microsoft.com/office/word/2006/wordml" xmlns:wps="http://schemas.microsoft.com/office/word/2010/wordprocessingShape" mc:Ignorable="w14 w15 w16se w16cid w16 w16cex wp14">
   <w:footnote w:type="separator" w:id="-1">
     <w:p>
       <w:pPr>
@@ -1581,7 +1573,7 @@
 </file>
 
 <file path=word/numbering.xml><?xml version="1.0" encoding="utf-8"?>
-<w:numbering xmlns:wpc="http://schemas.microsoft.com/office/word/2010/wordprocessingCanvas" xmlns:cx="http://schemas.microsoft.com/office/drawing/2014/chartex" xmlns:cx1="http://schemas.microsoft.com/office/drawing/2015/9/8/chartex" xmlns:cx2="http://schemas.microsoft.com/office/drawing/2015/10/21/chartex" xmlns:cx3="http://schemas.microsoft.com/office/drawing/2016/5/9/chartex" xmlns:cx4="http://schemas.microsoft.com/office/drawing/2016/5/10/chartex" xmlns:cx5="http://schemas.microsoft.com/office/drawing/2016/5/11/chartex" xmlns:cx6="http://schemas.microsoft.com/office/drawing/2016/5/12/chartex" xmlns:cx7="http://schemas.microsoft.com/office/drawing/2016/5/13/chartex" xmlns:cx8="http://schemas.microsoft.com/office/drawing/2016/5/14/chartex" xmlns:mc="http://schemas.openxmlformats.org/markup-compatibility/2006" xmlns:aink="http://schemas.microsoft.com/office/drawing/2016/ink" xmlns:am3d="http://schemas.microsoft.com/office/drawing/2017/model3d" xmlns:o="urn:schemas-microsoft-com:office:office" xmlns:r="http://schemas.openxmlformats.org/officeDocument/2006/relationships" xmlns:m="http://schemas.openxmlformats.org/officeDocument/2006/math" xmlns:v="urn:schemas-microsoft-com:vml" xmlns:wp14="http://schemas.microsoft.com/office/word/2010/wordprocessingDrawing" xmlns:wp="http://schemas.openxmlformats.org/drawingml/2006/wordprocessingDrawing" xmlns:w10="urn:schemas-microsoft-com:office:word" xmlns:w="http://schemas.openxmlformats.org/wordprocessingml/2006/main" xmlns:w14="http://schemas.microsoft.com/office/word/2010/wordml" xmlns:w15="http://schemas.microsoft.com/office/word/2012/wordml" xmlns:w16cex="http://schemas.microsoft.com/office/word/2018/wordml/cex" xmlns:w16cid="http://schemas.microsoft.com/office/word/2016/wordml/cid" xmlns:w16="http://schemas.microsoft.com/office/word/2018/wordml" xmlns:w16sdtdh="http://schemas.microsoft.com/office/word/2020/wordml/sdtdatahash" xmlns:w16se="http://schemas.microsoft.com/office/word/2015/wordml/symex" xmlns:wpg="http://schemas.microsoft.com/office/word/2010/wordprocessingGroup" xmlns:wpi="http://schemas.microsoft.com/office/word/2010/wordprocessingInk" xmlns:wne="http://schemas.microsoft.com/office/word/2006/wordml" xmlns:wps="http://schemas.microsoft.com/office/word/2010/wordprocessingShape" mc:Ignorable="w14 w15 w16se w16cid w16 w16cex w16sdtdh wp14">
+<w:numbering xmlns:wpc="http://schemas.microsoft.com/office/word/2010/wordprocessingCanvas" xmlns:cx="http://schemas.microsoft.com/office/drawing/2014/chartex" xmlns:cx1="http://schemas.microsoft.com/office/drawing/2015/9/8/chartex" xmlns:cx2="http://schemas.microsoft.com/office/drawing/2015/10/21/chartex" xmlns:cx3="http://schemas.microsoft.com/office/drawing/2016/5/9/chartex" xmlns:cx4="http://schemas.microsoft.com/office/drawing/2016/5/10/chartex" xmlns:cx5="http://schemas.microsoft.com/office/drawing/2016/5/11/chartex" xmlns:cx6="http://schemas.microsoft.com/office/drawing/2016/5/12/chartex" xmlns:cx7="http://schemas.microsoft.com/office/drawing/2016/5/13/chartex" xmlns:cx8="http://schemas.microsoft.com/office/drawing/2016/5/14/chartex" xmlns:mc="http://schemas.openxmlformats.org/markup-compatibility/2006" xmlns:aink="http://schemas.microsoft.com/office/drawing/2016/ink" xmlns:am3d="http://schemas.microsoft.com/office/drawing/2017/model3d" xmlns:o="urn:schemas-microsoft-com:office:office" xmlns:r="http://schemas.openxmlformats.org/officeDocument/2006/relationships" xmlns:m="http://schemas.openxmlformats.org/officeDocument/2006/math" xmlns:v="urn:schemas-microsoft-com:vml" xmlns:wp14="http://schemas.microsoft.com/office/word/2010/wordprocessingDrawing" xmlns:wp="http://schemas.openxmlformats.org/drawingml/2006/wordprocessingDrawing" xmlns:w10="urn:schemas-microsoft-com:office:word" xmlns:w="http://schemas.openxmlformats.org/wordprocessingml/2006/main" xmlns:w14="http://schemas.microsoft.com/office/word/2010/wordml" xmlns:w15="http://schemas.microsoft.com/office/word/2012/wordml" xmlns:w16cex="http://schemas.microsoft.com/office/word/2018/wordml/cex" xmlns:w16cid="http://schemas.microsoft.com/office/word/2016/wordml/cid" xmlns:w16="http://schemas.microsoft.com/office/word/2018/wordml" xmlns:w16se="http://schemas.microsoft.com/office/word/2015/wordml/symex" xmlns:wpg="http://schemas.microsoft.com/office/word/2010/wordprocessingGroup" xmlns:wpi="http://schemas.microsoft.com/office/word/2010/wordprocessingInk" xmlns:wne="http://schemas.microsoft.com/office/word/2006/wordml" xmlns:wps="http://schemas.microsoft.com/office/word/2010/wordprocessingShape" mc:Ignorable="w14 w15 w16se w16cid w16 w16cex wp14">
   <w:abstractNum w:abstractNumId="0" w15:restartNumberingAfterBreak="0">
     <w:nsid w:val="05BB10D8"/>
     <w:multiLevelType w:val="hybridMultilevel"/>
@@ -2862,7 +2854,7 @@
 </file>
 
 <file path=word/styles.xml><?xml version="1.0" encoding="utf-8"?>
-<w:styles xmlns:mc="http://schemas.openxmlformats.org/markup-compatibility/2006" xmlns:r="http://schemas.openxmlformats.org/officeDocument/2006/relationships" xmlns:w="http://schemas.openxmlformats.org/wordprocessingml/2006/main" xmlns:w14="http://schemas.microsoft.com/office/word/2010/wordml" xmlns:w15="http://schemas.microsoft.com/office/word/2012/wordml" xmlns:w16cex="http://schemas.microsoft.com/office/word/2018/wordml/cex" xmlns:w16cid="http://schemas.microsoft.com/office/word/2016/wordml/cid" xmlns:w16="http://schemas.microsoft.com/office/word/2018/wordml" xmlns:w16sdtdh="http://schemas.microsoft.com/office/word/2020/wordml/sdtdatahash" xmlns:w16se="http://schemas.microsoft.com/office/word/2015/wordml/symex" mc:Ignorable="w14 w15 w16se w16cid w16 w16cex w16sdtdh">
+<w:styles xmlns:mc="http://schemas.openxmlformats.org/markup-compatibility/2006" xmlns:r="http://schemas.openxmlformats.org/officeDocument/2006/relationships" xmlns:w="http://schemas.openxmlformats.org/wordprocessingml/2006/main" xmlns:w14="http://schemas.microsoft.com/office/word/2010/wordml" xmlns:w15="http://schemas.microsoft.com/office/word/2012/wordml" xmlns:w16cex="http://schemas.microsoft.com/office/word/2018/wordml/cex" xmlns:w16cid="http://schemas.microsoft.com/office/word/2016/wordml/cid" xmlns:w16="http://schemas.microsoft.com/office/word/2018/wordml" xmlns:w16se="http://schemas.microsoft.com/office/word/2015/wordml/symex" mc:Ignorable="w14 w15 w16se w16cid w16 w16cex">
   <w:docDefaults>
     <w:rPrDefault>
       <w:rPr>

</xml_diff>

<commit_message>
Adding basic style guide and clarifying sections to elaborate on
</commit_message>
<xml_diff>
--- a/04 - Software Documentation/Python Software Documentation.docx
+++ b/04 - Software Documentation/Python Software Documentation.docx
@@ -1,6 +1,6 @@
 
 <file path=word/document.xml><?xml version="1.0" encoding="utf-8"?>
-<w:document xmlns:wpc="http://schemas.microsoft.com/office/word/2010/wordprocessingCanvas" xmlns:cx="http://schemas.microsoft.com/office/drawing/2014/chartex" xmlns:cx1="http://schemas.microsoft.com/office/drawing/2015/9/8/chartex" xmlns:cx2="http://schemas.microsoft.com/office/drawing/2015/10/21/chartex" xmlns:cx3="http://schemas.microsoft.com/office/drawing/2016/5/9/chartex" xmlns:cx4="http://schemas.microsoft.com/office/drawing/2016/5/10/chartex" xmlns:cx5="http://schemas.microsoft.com/office/drawing/2016/5/11/chartex" xmlns:cx6="http://schemas.microsoft.com/office/drawing/2016/5/12/chartex" xmlns:cx7="http://schemas.microsoft.com/office/drawing/2016/5/13/chartex" xmlns:cx8="http://schemas.microsoft.com/office/drawing/2016/5/14/chartex" xmlns:mc="http://schemas.openxmlformats.org/markup-compatibility/2006" xmlns:aink="http://schemas.microsoft.com/office/drawing/2016/ink" xmlns:am3d="http://schemas.microsoft.com/office/drawing/2017/model3d" xmlns:o="urn:schemas-microsoft-com:office:office" xmlns:r="http://schemas.openxmlformats.org/officeDocument/2006/relationships" xmlns:m="http://schemas.openxmlformats.org/officeDocument/2006/math" xmlns:v="urn:schemas-microsoft-com:vml" xmlns:wp14="http://schemas.microsoft.com/office/word/2010/wordprocessingDrawing" xmlns:wp="http://schemas.openxmlformats.org/drawingml/2006/wordprocessingDrawing" xmlns:w10="urn:schemas-microsoft-com:office:word" xmlns:w="http://schemas.openxmlformats.org/wordprocessingml/2006/main" xmlns:w14="http://schemas.microsoft.com/office/word/2010/wordml" xmlns:w15="http://schemas.microsoft.com/office/word/2012/wordml" xmlns:w16cex="http://schemas.microsoft.com/office/word/2018/wordml/cex" xmlns:w16cid="http://schemas.microsoft.com/office/word/2016/wordml/cid" xmlns:w16="http://schemas.microsoft.com/office/word/2018/wordml" xmlns:w16se="http://schemas.microsoft.com/office/word/2015/wordml/symex" xmlns:wpg="http://schemas.microsoft.com/office/word/2010/wordprocessingGroup" xmlns:wpi="http://schemas.microsoft.com/office/word/2010/wordprocessingInk" xmlns:wne="http://schemas.microsoft.com/office/word/2006/wordml" xmlns:wps="http://schemas.microsoft.com/office/word/2010/wordprocessingShape" mc:Ignorable="w14 w15 w16se w16cid w16 w16cex wp14">
+<w:document xmlns:wpc="http://schemas.microsoft.com/office/word/2010/wordprocessingCanvas" xmlns:cx="http://schemas.microsoft.com/office/drawing/2014/chartex" xmlns:cx1="http://schemas.microsoft.com/office/drawing/2015/9/8/chartex" xmlns:cx2="http://schemas.microsoft.com/office/drawing/2015/10/21/chartex" xmlns:cx3="http://schemas.microsoft.com/office/drawing/2016/5/9/chartex" xmlns:cx4="http://schemas.microsoft.com/office/drawing/2016/5/10/chartex" xmlns:cx5="http://schemas.microsoft.com/office/drawing/2016/5/11/chartex" xmlns:cx6="http://schemas.microsoft.com/office/drawing/2016/5/12/chartex" xmlns:cx7="http://schemas.microsoft.com/office/drawing/2016/5/13/chartex" xmlns:cx8="http://schemas.microsoft.com/office/drawing/2016/5/14/chartex" xmlns:mc="http://schemas.openxmlformats.org/markup-compatibility/2006" xmlns:aink="http://schemas.microsoft.com/office/drawing/2016/ink" xmlns:am3d="http://schemas.microsoft.com/office/drawing/2017/model3d" xmlns:o="urn:schemas-microsoft-com:office:office" xmlns:r="http://schemas.openxmlformats.org/officeDocument/2006/relationships" xmlns:m="http://schemas.openxmlformats.org/officeDocument/2006/math" xmlns:v="urn:schemas-microsoft-com:vml" xmlns:wp14="http://schemas.microsoft.com/office/word/2010/wordprocessingDrawing" xmlns:wp="http://schemas.openxmlformats.org/drawingml/2006/wordprocessingDrawing" xmlns:w10="urn:schemas-microsoft-com:office:word" xmlns:w="http://schemas.openxmlformats.org/wordprocessingml/2006/main" xmlns:w14="http://schemas.microsoft.com/office/word/2010/wordml" xmlns:w15="http://schemas.microsoft.com/office/word/2012/wordml" xmlns:w16cex="http://schemas.microsoft.com/office/word/2018/wordml/cex" xmlns:w16cid="http://schemas.microsoft.com/office/word/2016/wordml/cid" xmlns:w16="http://schemas.microsoft.com/office/word/2018/wordml" xmlns:w16sdtdh="http://schemas.microsoft.com/office/word/2020/wordml/sdtdatahash" xmlns:w16se="http://schemas.microsoft.com/office/word/2015/wordml/symex" xmlns:wpg="http://schemas.microsoft.com/office/word/2010/wordprocessingGroup" xmlns:wpi="http://schemas.microsoft.com/office/word/2010/wordprocessingInk" xmlns:wne="http://schemas.microsoft.com/office/word/2006/wordml" xmlns:wps="http://schemas.microsoft.com/office/word/2010/wordprocessingShape" mc:Ignorable="w14 w15 w16se w16cid w16 w16cex w16sdtdh wp14">
   <w:body>
     <w:p>
       <w:pPr>
@@ -108,6 +108,7 @@
               <w:bCs w:val="0"/>
               <w:sz w:val="22"/>
               <w:szCs w:val="22"/>
+              <w:lang w:eastAsia="zh-CN" w:bidi="he-IL"/>
             </w:rPr>
           </w:pPr>
           <w:r>
@@ -119,7 +120,7 @@
           <w:r>
             <w:fldChar w:fldCharType="separate"/>
           </w:r>
-          <w:hyperlink w:anchor="_Toc76865658" w:history="1">
+          <w:hyperlink w:anchor="_Toc77099290" w:history="1">
             <w:r>
               <w:rPr>
                 <w:rStyle w:val="Hyperlink"/>
@@ -142,7 +143,7 @@
               <w:rPr>
                 <w:webHidden/>
               </w:rPr>
-              <w:instrText xml:space="preserve"> PAGEREF _Toc76865658 \h </w:instrText>
+              <w:instrText xml:space="preserve"> PAGEREF _Toc77099290 \h </w:instrText>
             </w:r>
             <w:r>
               <w:rPr>
@@ -177,9 +178,10 @@
               <w:iCs w:val="0"/>
               <w:sz w:val="22"/>
               <w:szCs w:val="22"/>
+              <w:lang w:eastAsia="zh-CN" w:bidi="he-IL"/>
             </w:rPr>
           </w:pPr>
-          <w:hyperlink w:anchor="_Toc76865659" w:history="1">
+          <w:hyperlink w:anchor="_Toc77099291" w:history="1">
             <w:r>
               <w:rPr>
                 <w:rStyle w:val="Hyperlink"/>
@@ -202,7 +204,7 @@
               <w:rPr>
                 <w:webHidden/>
               </w:rPr>
-              <w:instrText xml:space="preserve"> PAGEREF _Toc76865659 \h </w:instrText>
+              <w:instrText xml:space="preserve"> PAGEREF _Toc77099291 \h </w:instrText>
             </w:r>
             <w:r>
               <w:rPr>
@@ -237,9 +239,10 @@
               <w:iCs w:val="0"/>
               <w:sz w:val="22"/>
               <w:szCs w:val="22"/>
+              <w:lang w:eastAsia="zh-CN" w:bidi="he-IL"/>
             </w:rPr>
           </w:pPr>
-          <w:hyperlink w:anchor="_Toc76865660" w:history="1">
+          <w:hyperlink w:anchor="_Toc77099292" w:history="1">
             <w:r>
               <w:rPr>
                 <w:rStyle w:val="Hyperlink"/>
@@ -262,7 +265,7 @@
               <w:rPr>
                 <w:webHidden/>
               </w:rPr>
-              <w:instrText xml:space="preserve"> PAGEREF _Toc76865660 \h </w:instrText>
+              <w:instrText xml:space="preserve"> PAGEREF _Toc77099292 \h </w:instrText>
             </w:r>
             <w:r>
               <w:rPr>
@@ -298,9 +301,10 @@
               <w:bCs w:val="0"/>
               <w:sz w:val="22"/>
               <w:szCs w:val="22"/>
+              <w:lang w:eastAsia="zh-CN" w:bidi="he-IL"/>
             </w:rPr>
           </w:pPr>
-          <w:hyperlink w:anchor="_Toc76865661" w:history="1">
+          <w:hyperlink w:anchor="_Toc77099293" w:history="1">
             <w:r>
               <w:rPr>
                 <w:rStyle w:val="Hyperlink"/>
@@ -323,7 +327,7 @@
               <w:rPr>
                 <w:webHidden/>
               </w:rPr>
-              <w:instrText xml:space="preserve"> PAGEREF _Toc76865661 \h </w:instrText>
+              <w:instrText xml:space="preserve"> PAGEREF _Toc77099293 \h </w:instrText>
             </w:r>
             <w:r>
               <w:rPr>
@@ -358,14 +362,15 @@
               <w:iCs w:val="0"/>
               <w:sz w:val="22"/>
               <w:szCs w:val="22"/>
+              <w:lang w:eastAsia="zh-CN" w:bidi="he-IL"/>
             </w:rPr>
           </w:pPr>
-          <w:hyperlink w:anchor="_Toc76865662" w:history="1">
+          <w:hyperlink w:anchor="_Toc77099294" w:history="1">
             <w:r>
               <w:rPr>
                 <w:rStyle w:val="Hyperlink"/>
               </w:rPr>
-              <w:t>2.1 Python installation and version</w:t>
+              <w:t>2.1 Python Installation and Version</w:t>
             </w:r>
             <w:r>
               <w:rPr>
@@ -383,7 +388,7 @@
               <w:rPr>
                 <w:webHidden/>
               </w:rPr>
-              <w:instrText xml:space="preserve"> PAGEREF _Toc76865662 \h </w:instrText>
+              <w:instrText xml:space="preserve"> PAGEREF _Toc77099294 \h </w:instrText>
             </w:r>
             <w:r>
               <w:rPr>
@@ -418,14 +423,15 @@
               <w:iCs w:val="0"/>
               <w:sz w:val="22"/>
               <w:szCs w:val="22"/>
+              <w:lang w:eastAsia="zh-CN" w:bidi="he-IL"/>
             </w:rPr>
           </w:pPr>
-          <w:hyperlink w:anchor="_Toc76865663" w:history="1">
+          <w:hyperlink w:anchor="_Toc77099295" w:history="1">
             <w:r>
               <w:rPr>
                 <w:rStyle w:val="Hyperlink"/>
               </w:rPr>
-              <w:t>2.2 IDE options, tips, and tricks</w:t>
+              <w:t>2.2 IDE Options</w:t>
             </w:r>
             <w:r>
               <w:rPr>
@@ -443,7 +449,7 @@
               <w:rPr>
                 <w:webHidden/>
               </w:rPr>
-              <w:instrText xml:space="preserve"> PAGEREF _Toc76865663 \h </w:instrText>
+              <w:instrText xml:space="preserve"> PAGEREF _Toc77099295 \h </w:instrText>
             </w:r>
             <w:r>
               <w:rPr>
@@ -478,14 +484,15 @@
               <w:iCs w:val="0"/>
               <w:sz w:val="22"/>
               <w:szCs w:val="22"/>
+              <w:lang w:eastAsia="zh-CN" w:bidi="he-IL"/>
             </w:rPr>
           </w:pPr>
-          <w:hyperlink w:anchor="_Toc76865664" w:history="1">
+          <w:hyperlink w:anchor="_Toc77099296" w:history="1">
             <w:r>
               <w:rPr>
                 <w:rStyle w:val="Hyperlink"/>
               </w:rPr>
-              <w:t>2.3 Installing software dependencies</w:t>
+              <w:t>2.3 Installing Software Dependencies</w:t>
             </w:r>
             <w:r>
               <w:rPr>
@@ -503,7 +510,7 @@
               <w:rPr>
                 <w:webHidden/>
               </w:rPr>
-              <w:instrText xml:space="preserve"> PAGEREF _Toc76865664 \h </w:instrText>
+              <w:instrText xml:space="preserve"> PAGEREF _Toc77099296 \h </w:instrText>
             </w:r>
             <w:r>
               <w:rPr>
@@ -539,14 +546,15 @@
               <w:bCs w:val="0"/>
               <w:sz w:val="22"/>
               <w:szCs w:val="22"/>
+              <w:lang w:eastAsia="zh-CN" w:bidi="he-IL"/>
             </w:rPr>
           </w:pPr>
-          <w:hyperlink w:anchor="_Toc76865665" w:history="1">
+          <w:hyperlink w:anchor="_Toc77099297" w:history="1">
             <w:r>
               <w:rPr>
                 <w:rStyle w:val="Hyperlink"/>
               </w:rPr>
-              <w:t>3.0 Style Guide</w:t>
+              <w:t>3.0 Style and Structure Guide</w:t>
             </w:r>
             <w:r>
               <w:rPr>
@@ -564,7 +572,7 @@
               <w:rPr>
                 <w:webHidden/>
               </w:rPr>
-              <w:instrText xml:space="preserve"> PAGEREF _Toc76865665 \h </w:instrText>
+              <w:instrText xml:space="preserve"> PAGEREF _Toc77099297 \h </w:instrText>
             </w:r>
             <w:r>
               <w:rPr>
@@ -599,14 +607,15 @@
               <w:iCs w:val="0"/>
               <w:sz w:val="22"/>
               <w:szCs w:val="22"/>
+              <w:lang w:eastAsia="zh-CN" w:bidi="he-IL"/>
             </w:rPr>
           </w:pPr>
-          <w:hyperlink w:anchor="_Toc76865666" w:history="1">
+          <w:hyperlink w:anchor="_Toc77099298" w:history="1">
             <w:r>
               <w:rPr>
                 <w:rStyle w:val="Hyperlink"/>
               </w:rPr>
-              <w:t>3.1 Official Python Style</w:t>
+              <w:t>3.1 Python Style</w:t>
             </w:r>
             <w:r>
               <w:rPr>
@@ -624,67 +633,7 @@
               <w:rPr>
                 <w:webHidden/>
               </w:rPr>
-              <w:instrText xml:space="preserve"> PAGEREF _Toc76865666 \h </w:instrText>
-            </w:r>
-            <w:r>
-              <w:rPr>
-                <w:webHidden/>
-              </w:rPr>
-            </w:r>
-            <w:r>
-              <w:rPr>
-                <w:webHidden/>
-              </w:rPr>
-              <w:fldChar w:fldCharType="separate"/>
-            </w:r>
-            <w:r>
-              <w:rPr>
-                <w:webHidden/>
-              </w:rPr>
-              <w:t>4</w:t>
-            </w:r>
-            <w:r>
-              <w:rPr>
-                <w:webHidden/>
-              </w:rPr>
-              <w:fldChar w:fldCharType="end"/>
-            </w:r>
-          </w:hyperlink>
-        </w:p>
-        <w:p>
-          <w:pPr>
-            <w:pStyle w:val="TOC2"/>
-            <w:rPr>
-              <w:rFonts w:eastAsiaTheme="minorEastAsia"/>
-              <w:iCs w:val="0"/>
-              <w:sz w:val="22"/>
-              <w:szCs w:val="22"/>
-            </w:rPr>
-          </w:pPr>
-          <w:hyperlink w:anchor="_Toc76865667" w:history="1">
-            <w:r>
-              <w:rPr>
-                <w:rStyle w:val="Hyperlink"/>
-              </w:rPr>
-              <w:t>3.2 Nomenclature</w:t>
-            </w:r>
-            <w:r>
-              <w:rPr>
-                <w:webHidden/>
-              </w:rPr>
-              <w:tab/>
-            </w:r>
-            <w:r>
-              <w:rPr>
-                <w:webHidden/>
-              </w:rPr>
-              <w:fldChar w:fldCharType="begin"/>
-            </w:r>
-            <w:r>
-              <w:rPr>
-                <w:webHidden/>
-              </w:rPr>
-              <w:instrText xml:space="preserve"> PAGEREF _Toc76865667 \h </w:instrText>
+              <w:instrText xml:space="preserve"> PAGEREF _Toc77099298 \h </w:instrText>
             </w:r>
             <w:r>
               <w:rPr>
@@ -720,14 +669,15 @@
               <w:bCs w:val="0"/>
               <w:sz w:val="22"/>
               <w:szCs w:val="22"/>
+              <w:lang w:eastAsia="zh-CN" w:bidi="he-IL"/>
             </w:rPr>
           </w:pPr>
-          <w:hyperlink w:anchor="_Toc76865668" w:history="1">
+          <w:hyperlink w:anchor="_Toc77099299" w:history="1">
             <w:r>
               <w:rPr>
                 <w:rStyle w:val="Hyperlink"/>
               </w:rPr>
-              <w:t>4.0 References</w:t>
+              <w:t>4.0 Python Development Projects</w:t>
             </w:r>
             <w:r>
               <w:rPr>
@@ -745,7 +695,7 @@
               <w:rPr>
                 <w:webHidden/>
               </w:rPr>
-              <w:instrText xml:space="preserve"> PAGEREF _Toc76865668 \h </w:instrText>
+              <w:instrText xml:space="preserve"> PAGEREF _Toc77099299 \h </w:instrText>
             </w:r>
             <w:r>
               <w:rPr>
@@ -781,14 +731,15 @@
               <w:bCs w:val="0"/>
               <w:sz w:val="22"/>
               <w:szCs w:val="22"/>
+              <w:lang w:eastAsia="zh-CN" w:bidi="he-IL"/>
             </w:rPr>
           </w:pPr>
-          <w:hyperlink w:anchor="_Toc76865669" w:history="1">
+          <w:hyperlink w:anchor="_Toc77099300" w:history="1">
             <w:r>
               <w:rPr>
                 <w:rStyle w:val="Hyperlink"/>
               </w:rPr>
-              <w:t>5.0 Revision History</w:t>
+              <w:t>5.0 References</w:t>
             </w:r>
             <w:r>
               <w:rPr>
@@ -806,7 +757,7 @@
               <w:rPr>
                 <w:webHidden/>
               </w:rPr>
-              <w:instrText xml:space="preserve"> PAGEREF _Toc76865669 \h </w:instrText>
+              <w:instrText xml:space="preserve"> PAGEREF _Toc77099300 \h </w:instrText>
             </w:r>
             <w:r>
               <w:rPr>
@@ -824,6 +775,68 @@
                 <w:webHidden/>
               </w:rPr>
               <w:t>6</w:t>
+            </w:r>
+            <w:r>
+              <w:rPr>
+                <w:webHidden/>
+              </w:rPr>
+              <w:fldChar w:fldCharType="end"/>
+            </w:r>
+          </w:hyperlink>
+        </w:p>
+        <w:p>
+          <w:pPr>
+            <w:pStyle w:val="TOC1"/>
+            <w:rPr>
+              <w:rFonts w:eastAsiaTheme="minorEastAsia"/>
+              <w:b w:val="0"/>
+              <w:bCs w:val="0"/>
+              <w:sz w:val="22"/>
+              <w:szCs w:val="22"/>
+              <w:lang w:eastAsia="zh-CN" w:bidi="he-IL"/>
+            </w:rPr>
+          </w:pPr>
+          <w:hyperlink w:anchor="_Toc77099301" w:history="1">
+            <w:r>
+              <w:rPr>
+                <w:rStyle w:val="Hyperlink"/>
+              </w:rPr>
+              <w:t>6.0 Revision History</w:t>
+            </w:r>
+            <w:r>
+              <w:rPr>
+                <w:webHidden/>
+              </w:rPr>
+              <w:tab/>
+            </w:r>
+            <w:r>
+              <w:rPr>
+                <w:webHidden/>
+              </w:rPr>
+              <w:fldChar w:fldCharType="begin"/>
+            </w:r>
+            <w:r>
+              <w:rPr>
+                <w:webHidden/>
+              </w:rPr>
+              <w:instrText xml:space="preserve"> PAGEREF _Toc77099301 \h </w:instrText>
+            </w:r>
+            <w:r>
+              <w:rPr>
+                <w:webHidden/>
+              </w:rPr>
+            </w:r>
+            <w:r>
+              <w:rPr>
+                <w:webHidden/>
+              </w:rPr>
+              <w:fldChar w:fldCharType="separate"/>
+            </w:r>
+            <w:r>
+              <w:rPr>
+                <w:webHidden/>
+              </w:rPr>
+              <w:t>7</w:t>
             </w:r>
             <w:r>
               <w:rPr>
@@ -849,7 +862,7 @@
       <w:pPr>
         <w:pStyle w:val="Heading1"/>
       </w:pPr>
-      <w:bookmarkStart w:id="0" w:name="_Toc76865658"/>
+      <w:bookmarkStart w:id="0" w:name="_Toc77099290"/>
       <w:r>
         <w:lastRenderedPageBreak/>
         <w:t xml:space="preserve">1.0 </w:t>
@@ -868,7 +881,7 @@
       </w:pPr>
       <w:bookmarkStart w:id="1" w:name="_Toc71665471"/>
       <w:bookmarkStart w:id="2" w:name="_Toc73395145"/>
-      <w:bookmarkStart w:id="3" w:name="_Toc76865659"/>
+      <w:bookmarkStart w:id="3" w:name="_Toc77099291"/>
       <w:r>
         <w:t>1.1 Introduction</w:t>
       </w:r>
@@ -931,15 +944,7 @@
         <w:t>it is</w:t>
       </w:r>
       <w:r>
-        <w:t xml:space="preserve"> extremely versatile and has </w:t>
-      </w:r>
-      <w:proofErr w:type="gramStart"/>
-      <w:r>
-        <w:t>many different ways</w:t>
-      </w:r>
-      <w:proofErr w:type="gramEnd"/>
-      <w:r>
-        <w:t xml:space="preserve"> of solving the </w:t>
+        <w:t xml:space="preserve"> extremely versatile and has many different ways of solving the </w:t>
       </w:r>
       <w:r>
         <w:t>same problem.</w:t>
@@ -995,7 +1000,16 @@
         <w:t xml:space="preserve">, you may be wondering </w:t>
       </w:r>
       <w:r>
-        <w:t xml:space="preserve">where to get experience with it, what IDE you should use, what version of Python to install, </w:t>
+        <w:t>where to get experience with it, what IDE you should use, what version of Python to install,</w:t>
+      </w:r>
+      <w:r>
+        <w:t xml:space="preserve"> </w:t>
+      </w:r>
+      <w:r>
+        <w:t>briefly how it works,</w:t>
+      </w:r>
+      <w:r>
+        <w:t xml:space="preserve"> </w:t>
       </w:r>
       <w:r>
         <w:t xml:space="preserve">what dependencies you may need to work on the software, and the list </w:t>
@@ -1030,18 +1044,22 @@
     </w:p>
     <w:p>
       <w:r>
-        <w:t xml:space="preserve">*For more information on the </w:t>
-      </w:r>
-      <w:proofErr w:type="gramStart"/>
-      <w:r>
-        <w:t>application as a whole, see</w:t>
-      </w:r>
-      <w:proofErr w:type="gramEnd"/>
-      <w:r>
-        <w:t xml:space="preserve"> </w:t>
-      </w:r>
-      <w:r>
-        <w:t>“DAATA Documentation” in the Documentation Repository.</w:t>
+        <w:t xml:space="preserve">*For more information on </w:t>
+      </w:r>
+      <w:r>
+        <w:t>how to use the application</w:t>
+      </w:r>
+      <w:r>
+        <w:t xml:space="preserve">, see </w:t>
+      </w:r>
+      <w:r>
+        <w:t>“DAATA Documentation” in the</w:t>
+      </w:r>
+      <w:r>
+        <w:t xml:space="preserve"> Software Documentation folder of the</w:t>
+      </w:r>
+      <w:r>
+        <w:t xml:space="preserve"> Documentation Repository.</w:t>
       </w:r>
     </w:p>
     <w:p>
@@ -1050,7 +1068,7 @@
       </w:pPr>
       <w:bookmarkStart w:id="4" w:name="_Toc71665473"/>
       <w:bookmarkStart w:id="5" w:name="_Toc73395146"/>
-      <w:bookmarkStart w:id="6" w:name="_Toc76865660"/>
+      <w:bookmarkStart w:id="6" w:name="_Toc77099292"/>
       <w:r>
         <w:t>1.</w:t>
       </w:r>
@@ -1080,7 +1098,7 @@
       <w:pPr>
         <w:pStyle w:val="Heading1"/>
       </w:pPr>
-      <w:bookmarkStart w:id="7" w:name="_Toc76865661"/>
+      <w:bookmarkStart w:id="7" w:name="_Toc77099293"/>
       <w:r>
         <w:lastRenderedPageBreak/>
         <w:t xml:space="preserve">2.0 </w:t>
@@ -1100,7 +1118,7 @@
       <w:pPr>
         <w:pStyle w:val="Heading2"/>
       </w:pPr>
-      <w:bookmarkStart w:id="8" w:name="_Toc76865662"/>
+      <w:bookmarkStart w:id="8" w:name="_Toc77099294"/>
       <w:r>
         <w:t xml:space="preserve">2.1 </w:t>
       </w:r>
@@ -1108,10 +1126,19 @@
         <w:t xml:space="preserve">Python </w:t>
       </w:r>
       <w:r>
-        <w:t>installation</w:t>
-      </w:r>
-      <w:r>
-        <w:t xml:space="preserve"> and version</w:t>
+        <w:t>I</w:t>
+      </w:r>
+      <w:r>
+        <w:t>nstallation</w:t>
+      </w:r>
+      <w:r>
+        <w:t xml:space="preserve"> and </w:t>
+      </w:r>
+      <w:r>
+        <w:t>V</w:t>
+      </w:r>
+      <w:r>
+        <w:t>ersion</w:t>
       </w:r>
       <w:bookmarkEnd w:id="8"/>
       <w:r>
@@ -1158,21 +1185,11 @@
         <w:tab/>
         <w:t xml:space="preserve">An important thing if </w:t>
       </w:r>
-      <w:proofErr w:type="gramStart"/>
-      <w:r>
-        <w:t>you’re</w:t>
-      </w:r>
-      <w:proofErr w:type="gramEnd"/>
-      <w:r>
-        <w:t xml:space="preserve"> going to be using Python is that it must be referenced to your PATH variables. If you </w:t>
-      </w:r>
-      <w:proofErr w:type="gramStart"/>
-      <w:r>
-        <w:t>don’t</w:t>
-      </w:r>
-      <w:proofErr w:type="gramEnd"/>
-      <w:r>
-        <w:t xml:space="preserve"> know what those are, don’t worry. </w:t>
+      <w:r>
+        <w:t>you are</w:t>
+      </w:r>
+      <w:r>
+        <w:t xml:space="preserve"> going to be using Python is that it must be referenced to your PATH variables. If you don’t know what those are, don’t worry. </w:t>
       </w:r>
       <w:r>
         <w:t xml:space="preserve">These are just applications that your OS can recognize and run when </w:t>
@@ -1181,24 +1198,14 @@
         <w:t xml:space="preserve">they need to be executed for your code to work. </w:t>
       </w:r>
       <w:r>
-        <w:t xml:space="preserve">While </w:t>
-      </w:r>
-      <w:proofErr w:type="gramStart"/>
-      <w:r>
-        <w:t>you’re</w:t>
-      </w:r>
-      <w:proofErr w:type="gramEnd"/>
-      <w:r>
-        <w:t xml:space="preserve"> downloading and installing Python, be sure to </w:t>
+        <w:t xml:space="preserve">While you’re downloading and installing Python, be sure to </w:t>
       </w:r>
       <w:r>
         <w:t xml:space="preserve">specify that you want it to automatically add it to your PATH if it asks. If it </w:t>
       </w:r>
-      <w:proofErr w:type="gramStart"/>
-      <w:r>
-        <w:t>doesn’t</w:t>
-      </w:r>
-      <w:proofErr w:type="gramEnd"/>
+      <w:r>
+        <w:t>does not</w:t>
+      </w:r>
       <w:r>
         <w:t>, or if you’re not sure</w:t>
       </w:r>
@@ -1267,7 +1274,7 @@
       <w:pPr>
         <w:pStyle w:val="Heading2"/>
       </w:pPr>
-      <w:bookmarkStart w:id="9" w:name="_Toc76865663"/>
+      <w:bookmarkStart w:id="9" w:name="_Toc77099295"/>
       <w:r>
         <w:t>2.</w:t>
       </w:r>
@@ -1278,18 +1285,34 @@
         <w:t xml:space="preserve"> IDE </w:t>
       </w:r>
       <w:r>
-        <w:t>options, tips, and tricks</w:t>
+        <w:t>O</w:t>
+      </w:r>
+      <w:r>
+        <w:t>ptions</w:t>
       </w:r>
       <w:bookmarkEnd w:id="9"/>
     </w:p>
     <w:p/>
+    <w:p/>
     <w:p>
       <w:pPr>
         <w:pStyle w:val="Heading2"/>
       </w:pPr>
-      <w:bookmarkStart w:id="10" w:name="_Toc76865664"/>
-      <w:r>
-        <w:t>2.3 Installing software dependencies</w:t>
+      <w:bookmarkStart w:id="10" w:name="_Toc77099296"/>
+      <w:r>
+        <w:t xml:space="preserve">2.3 Installing </w:t>
+      </w:r>
+      <w:r>
+        <w:t>S</w:t>
+      </w:r>
+      <w:r>
+        <w:t xml:space="preserve">oftware </w:t>
+      </w:r>
+      <w:r>
+        <w:t>D</w:t>
+      </w:r>
+      <w:r>
+        <w:t>ependencies</w:t>
       </w:r>
       <w:bookmarkEnd w:id="10"/>
     </w:p>
@@ -1298,23 +1321,7 @@
         <w:ind w:firstLine="720"/>
       </w:pPr>
       <w:r>
-        <w:t xml:space="preserve">Once you set yourself up in our GIT organization and Repositories, </w:t>
-      </w:r>
-      <w:proofErr w:type="gramStart"/>
-      <w:r>
-        <w:t>you’ll</w:t>
-      </w:r>
-      <w:proofErr w:type="gramEnd"/>
-      <w:r>
-        <w:t xml:space="preserve"> need to be in the </w:t>
-      </w:r>
-      <w:proofErr w:type="spellStart"/>
-      <w:r>
-        <w:t>GTORDaata</w:t>
-      </w:r>
-      <w:proofErr w:type="spellEnd"/>
-      <w:r>
-        <w:t xml:space="preserve"> Repository that you can find in the link below or in your clone of the repository on your local machine to run the dependencies batch file.</w:t>
+        <w:t>Once you set yourself up in our GIT organization and Repositories, you’ll need to be in the GTORDaata Repository that you can find in the link below or in your clone of the repository on your local machine to run the dependencies batch file.</w:t>
       </w:r>
     </w:p>
     <w:p>
@@ -1335,7 +1342,10 @@
         <w:ind w:firstLine="720"/>
       </w:pPr>
       <w:r>
-        <w:t>Scan this page or in the repository on your machine until you locate the “</w:t>
+        <w:t>Search the above</w:t>
+      </w:r>
+      <w:r>
+        <w:t xml:space="preserve"> page or in the repository on your machine until you locate the “</w:t>
       </w:r>
       <w:r>
         <w:rPr>
@@ -1345,33 +1355,28 @@
         <w:t>install_dependencies.bat</w:t>
       </w:r>
       <w:r>
-        <w:t xml:space="preserve">” file on the highest directory of the repository. Download it, if it is not already on your machine, and then double click it to run it and let the command prompt do its magic. Be sure, though, to get the repositories you need cloned and on your local machine because this batch file could change from time to </w:t>
-      </w:r>
-      <w:proofErr w:type="gramStart"/>
-      <w:r>
-        <w:t>time</w:t>
-      </w:r>
-      <w:proofErr w:type="gramEnd"/>
-      <w:r>
-        <w:t xml:space="preserve"> and you’ll need the most recent dependencies to alter things in the future.</w:t>
+        <w:t>” file on the highest directory of the repository. Download it, if it is not already on your machine, and then double click it to run it and let the command prompt do its magic. Be sure, though, to get the repositories you need cloned and on your local machine because this batch file could change from time to time and you’ll need the most recent dependencies to alter things in the future.</w:t>
       </w:r>
     </w:p>
+    <w:p/>
+    <w:p/>
     <w:p>
       <w:pPr>
-        <w:jc w:val="center"/>
-      </w:pPr>
-    </w:p>
-    <w:p>
-      <w:pPr>
         <w:pStyle w:val="Heading1"/>
       </w:pPr>
-      <w:bookmarkStart w:id="11" w:name="_Toc76865665"/>
+      <w:bookmarkStart w:id="11" w:name="_Toc77099297"/>
       <w:r>
         <w:lastRenderedPageBreak/>
         <w:t xml:space="preserve">3.0 </w:t>
       </w:r>
       <w:r>
-        <w:t>Style Guide</w:t>
+        <w:t>Style</w:t>
+      </w:r>
+      <w:r>
+        <w:t xml:space="preserve"> and Structure</w:t>
+      </w:r>
+      <w:r>
+        <w:t xml:space="preserve"> Guide</w:t>
       </w:r>
       <w:bookmarkEnd w:id="11"/>
     </w:p>
@@ -1379,31 +1384,237 @@
       <w:pPr>
         <w:pStyle w:val="Heading2"/>
       </w:pPr>
-      <w:bookmarkStart w:id="12" w:name="_Toc76865666"/>
-      <w:r>
-        <w:t>3.1 Official Python Style</w:t>
+      <w:bookmarkStart w:id="12" w:name="_Toc77099298"/>
+      <w:r>
+        <w:t>3.1 Python Style</w:t>
       </w:r>
       <w:bookmarkEnd w:id="12"/>
+    </w:p>
+    <w:p>
+      <w:pPr>
+        <w:pStyle w:val="Heading3"/>
+      </w:pPr>
+      <w:r>
+        <w:t>3.1.1 Variables and Functions</w:t>
+      </w:r>
+    </w:p>
+    <w:p>
+      <w:r>
+        <w:t>We use s</w:t>
+      </w:r>
+      <w:r>
+        <w:t>nake case for variables and functions</w:t>
+      </w:r>
+      <w:r>
+        <w:t xml:space="preserve"> as seen in the </w:t>
+      </w:r>
+      <w:r>
+        <w:t>example</w:t>
+      </w:r>
+      <w:r>
+        <w:t>s</w:t>
+      </w:r>
+      <w:r>
+        <w:t xml:space="preserve"> below:</w:t>
+      </w:r>
+    </w:p>
+    <w:p>
+      <w:r>
+        <w:rPr>
+          <w:noProof/>
+        </w:rPr>
+        <w:drawing>
+          <wp:inline distT="0" distB="0" distL="0" distR="0" wp14:anchorId="593346E5" wp14:editId="658D1144">
+            <wp:extent cx="2981325" cy="1581150"/>
+            <wp:effectExtent l="0" t="0" r="9525" b="0"/>
+            <wp:docPr id="1" name="Picture 1" descr="Text&#10;&#10;Description automatically generated"/>
+            <wp:cNvGraphicFramePr>
+              <a:graphicFrameLocks xmlns:a="http://schemas.openxmlformats.org/drawingml/2006/main" noChangeAspect="1"/>
+            </wp:cNvGraphicFramePr>
+            <a:graphic xmlns:a="http://schemas.openxmlformats.org/drawingml/2006/main">
+              <a:graphicData uri="http://schemas.openxmlformats.org/drawingml/2006/picture">
+                <pic:pic xmlns:pic="http://schemas.openxmlformats.org/drawingml/2006/picture">
+                  <pic:nvPicPr>
+                    <pic:cNvPr id="1" name="Picture 1" descr="Text&#10;&#10;Description automatically generated"/>
+                    <pic:cNvPicPr/>
+                  </pic:nvPicPr>
+                  <pic:blipFill>
+                    <a:blip r:embed="rId11">
+                      <a:extLst>
+                        <a:ext uri="{28A0092B-C50C-407E-A947-70E740481C1C}">
+                          <a14:useLocalDpi xmlns:a14="http://schemas.microsoft.com/office/drawing/2010/main" val="0"/>
+                        </a:ext>
+                      </a:extLst>
+                    </a:blip>
+                    <a:stretch>
+                      <a:fillRect/>
+                    </a:stretch>
+                  </pic:blipFill>
+                  <pic:spPr>
+                    <a:xfrm>
+                      <a:off x="0" y="0"/>
+                      <a:ext cx="2981325" cy="1581150"/>
+                    </a:xfrm>
+                    <a:prstGeom prst="rect">
+                      <a:avLst/>
+                    </a:prstGeom>
+                  </pic:spPr>
+                </pic:pic>
+              </a:graphicData>
+            </a:graphic>
+          </wp:inline>
+        </w:drawing>
+      </w:r>
+      <w:r>
+        <w:rPr>
+          <w:noProof/>
+        </w:rPr>
+        <w:drawing>
+          <wp:inline distT="0" distB="0" distL="0" distR="0" wp14:anchorId="0B3146D6" wp14:editId="297A0232">
+            <wp:extent cx="2295525" cy="466725"/>
+            <wp:effectExtent l="0" t="0" r="9525" b="9525"/>
+            <wp:docPr id="2" name="Picture 2"/>
+            <wp:cNvGraphicFramePr>
+              <a:graphicFrameLocks xmlns:a="http://schemas.openxmlformats.org/drawingml/2006/main" noChangeAspect="1"/>
+            </wp:cNvGraphicFramePr>
+            <a:graphic xmlns:a="http://schemas.openxmlformats.org/drawingml/2006/main">
+              <a:graphicData uri="http://schemas.openxmlformats.org/drawingml/2006/picture">
+                <pic:pic xmlns:pic="http://schemas.openxmlformats.org/drawingml/2006/picture">
+                  <pic:nvPicPr>
+                    <pic:cNvPr id="2" name="Picture 2"/>
+                    <pic:cNvPicPr/>
+                  </pic:nvPicPr>
+                  <pic:blipFill>
+                    <a:blip r:embed="rId12">
+                      <a:extLst>
+                        <a:ext uri="{28A0092B-C50C-407E-A947-70E740481C1C}">
+                          <a14:useLocalDpi xmlns:a14="http://schemas.microsoft.com/office/drawing/2010/main" val="0"/>
+                        </a:ext>
+                      </a:extLst>
+                    </a:blip>
+                    <a:stretch>
+                      <a:fillRect/>
+                    </a:stretch>
+                  </pic:blipFill>
+                  <pic:spPr>
+                    <a:xfrm>
+                      <a:off x="0" y="0"/>
+                      <a:ext cx="2295525" cy="466725"/>
+                    </a:xfrm>
+                    <a:prstGeom prst="rect">
+                      <a:avLst/>
+                    </a:prstGeom>
+                  </pic:spPr>
+                </pic:pic>
+              </a:graphicData>
+            </a:graphic>
+          </wp:inline>
+        </w:drawing>
+      </w:r>
+    </w:p>
+    <w:p>
+      <w:pPr>
+        <w:pStyle w:val="Heading3"/>
+      </w:pPr>
+      <w:r>
+        <w:t>3.1.2 Classes</w:t>
+      </w:r>
+    </w:p>
+    <w:p>
+      <w:r>
+        <w:t xml:space="preserve">As for class names, we use camel case as seen in the </w:t>
+      </w:r>
+      <w:r>
+        <w:t>example</w:t>
+      </w:r>
+      <w:r>
+        <w:t xml:space="preserve"> below:</w:t>
+      </w:r>
+    </w:p>
+    <w:p>
+      <w:r>
+        <w:rPr>
+          <w:noProof/>
+        </w:rPr>
+        <w:drawing>
+          <wp:inline distT="0" distB="0" distL="0" distR="0" wp14:anchorId="257CC175" wp14:editId="3D6D1979">
+            <wp:extent cx="1971675" cy="428625"/>
+            <wp:effectExtent l="0" t="0" r="9525" b="9525"/>
+            <wp:docPr id="3" name="Picture 3"/>
+            <wp:cNvGraphicFramePr>
+              <a:graphicFrameLocks xmlns:a="http://schemas.openxmlformats.org/drawingml/2006/main" noChangeAspect="1"/>
+            </wp:cNvGraphicFramePr>
+            <a:graphic xmlns:a="http://schemas.openxmlformats.org/drawingml/2006/main">
+              <a:graphicData uri="http://schemas.openxmlformats.org/drawingml/2006/picture">
+                <pic:pic xmlns:pic="http://schemas.openxmlformats.org/drawingml/2006/picture">
+                  <pic:nvPicPr>
+                    <pic:cNvPr id="3" name="Picture 3"/>
+                    <pic:cNvPicPr/>
+                  </pic:nvPicPr>
+                  <pic:blipFill>
+                    <a:blip r:embed="rId13">
+                      <a:extLst>
+                        <a:ext uri="{28A0092B-C50C-407E-A947-70E740481C1C}">
+                          <a14:useLocalDpi xmlns:a14="http://schemas.microsoft.com/office/drawing/2010/main" val="0"/>
+                        </a:ext>
+                      </a:extLst>
+                    </a:blip>
+                    <a:stretch>
+                      <a:fillRect/>
+                    </a:stretch>
+                  </pic:blipFill>
+                  <pic:spPr>
+                    <a:xfrm>
+                      <a:off x="0" y="0"/>
+                      <a:ext cx="1971675" cy="428625"/>
+                    </a:xfrm>
+                    <a:prstGeom prst="rect">
+                      <a:avLst/>
+                    </a:prstGeom>
+                  </pic:spPr>
+                </pic:pic>
+              </a:graphicData>
+            </a:graphic>
+          </wp:inline>
+        </w:drawing>
+      </w:r>
+    </w:p>
+    <w:p>
+      <w:pPr>
+        <w:pStyle w:val="Heading1"/>
+      </w:pPr>
+      <w:bookmarkStart w:id="13" w:name="_Toc77099299"/>
+      <w:r>
+        <w:lastRenderedPageBreak/>
+        <w:t>4.0 Python Development Projects</w:t>
+      </w:r>
+      <w:bookmarkEnd w:id="13"/>
+    </w:p>
+    <w:p>
+      <w:pPr>
+        <w:pStyle w:val="Heading2"/>
+      </w:pPr>
+      <w:r>
+        <w:t>4.1 DAATA (Data Acquisition and Telemetry Application)</w:t>
+      </w:r>
     </w:p>
     <w:p/>
     <w:p>
       <w:pPr>
         <w:pStyle w:val="Heading2"/>
       </w:pPr>
-      <w:bookmarkStart w:id="13" w:name="_Toc76865667"/>
-      <w:r>
-        <w:t>3.2 Nomenclature</w:t>
-      </w:r>
-      <w:bookmarkEnd w:id="13"/>
+      <w:r>
+        <w:t>4.2 . . .</w:t>
+      </w:r>
     </w:p>
     <w:p>
       <w:pPr>
         <w:pStyle w:val="Heading1"/>
       </w:pPr>
-      <w:bookmarkStart w:id="14" w:name="_Toc76865668"/>
+      <w:bookmarkStart w:id="14" w:name="_Toc77099300"/>
       <w:r>
         <w:lastRenderedPageBreak/>
-        <w:t>4</w:t>
+        <w:t>5</w:t>
       </w:r>
       <w:r>
         <w:t>.0 References</w:t>
@@ -1415,10 +1626,13 @@
       <w:pPr>
         <w:pStyle w:val="Heading1"/>
       </w:pPr>
-      <w:bookmarkStart w:id="15" w:name="_Toc76865669"/>
+      <w:bookmarkStart w:id="15" w:name="_Toc77099301"/>
       <w:r>
         <w:lastRenderedPageBreak/>
-        <w:t>5.0 Revision History</w:t>
+        <w:t>6</w:t>
+      </w:r>
+      <w:r>
+        <w:t>.0 Revision History</w:t>
       </w:r>
       <w:bookmarkEnd w:id="15"/>
     </w:p>
@@ -1445,21 +1659,27 @@
         <w:t xml:space="preserve">) – </w:t>
       </w:r>
       <w:r>
-        <w:t xml:space="preserve">First initial </w:t>
-      </w:r>
-      <w:proofErr w:type="gramStart"/>
-      <w:r>
-        <w:t>write</w:t>
-      </w:r>
-      <w:proofErr w:type="gramEnd"/>
-      <w:r>
-        <w:t xml:space="preserve"> up of documentation</w:t>
+        <w:t>First initial write</w:t>
+      </w:r>
+      <w:r>
+        <w:t>-</w:t>
+      </w:r>
+      <w:r>
+        <w:t>up of documentation</w:t>
+      </w:r>
+    </w:p>
+    <w:p>
+      <w:pPr>
+        <w:pStyle w:val="RevisionHistory"/>
+      </w:pPr>
+      <w:r>
+        <w:t>07/20/2021 (Benjamin Boeckman) – Adding style guide and clarifying sections to be elaborated on</w:t>
       </w:r>
     </w:p>
     <w:p/>
     <w:p/>
     <w:sectPr>
-      <w:footerReference w:type="default" r:id="rId11"/>
+      <w:footerReference w:type="default" r:id="rId14"/>
       <w:pgSz w:w="12240" w:h="15840"/>
       <w:pgMar w:top="720" w:right="720" w:bottom="720" w:left="720" w:header="720" w:footer="144" w:gutter="0"/>
       <w:cols w:space="720"/>
@@ -1470,7 +1690,7 @@
 </file>
 
 <file path=word/endnotes.xml><?xml version="1.0" encoding="utf-8"?>
-<w:endnotes xmlns:wpc="http://schemas.microsoft.com/office/word/2010/wordprocessingCanvas" xmlns:cx="http://schemas.microsoft.com/office/drawing/2014/chartex" xmlns:cx1="http://schemas.microsoft.com/office/drawing/2015/9/8/chartex" xmlns:cx2="http://schemas.microsoft.com/office/drawing/2015/10/21/chartex" xmlns:cx3="http://schemas.microsoft.com/office/drawing/2016/5/9/chartex" xmlns:cx4="http://schemas.microsoft.com/office/drawing/2016/5/10/chartex" xmlns:cx5="http://schemas.microsoft.com/office/drawing/2016/5/11/chartex" xmlns:cx6="http://schemas.microsoft.com/office/drawing/2016/5/12/chartex" xmlns:cx7="http://schemas.microsoft.com/office/drawing/2016/5/13/chartex" xmlns:cx8="http://schemas.microsoft.com/office/drawing/2016/5/14/chartex" xmlns:mc="http://schemas.openxmlformats.org/markup-compatibility/2006" xmlns:aink="http://schemas.microsoft.com/office/drawing/2016/ink" xmlns:am3d="http://schemas.microsoft.com/office/drawing/2017/model3d" xmlns:o="urn:schemas-microsoft-com:office:office" xmlns:r="http://schemas.openxmlformats.org/officeDocument/2006/relationships" xmlns:m="http://schemas.openxmlformats.org/officeDocument/2006/math" xmlns:v="urn:schemas-microsoft-com:vml" xmlns:wp14="http://schemas.microsoft.com/office/word/2010/wordprocessingDrawing" xmlns:wp="http://schemas.openxmlformats.org/drawingml/2006/wordprocessingDrawing" xmlns:w10="urn:schemas-microsoft-com:office:word" xmlns:w="http://schemas.openxmlformats.org/wordprocessingml/2006/main" xmlns:w14="http://schemas.microsoft.com/office/word/2010/wordml" xmlns:w15="http://schemas.microsoft.com/office/word/2012/wordml" xmlns:w16cex="http://schemas.microsoft.com/office/word/2018/wordml/cex" xmlns:w16cid="http://schemas.microsoft.com/office/word/2016/wordml/cid" xmlns:w16="http://schemas.microsoft.com/office/word/2018/wordml" xmlns:w16se="http://schemas.microsoft.com/office/word/2015/wordml/symex" xmlns:wpg="http://schemas.microsoft.com/office/word/2010/wordprocessingGroup" xmlns:wpi="http://schemas.microsoft.com/office/word/2010/wordprocessingInk" xmlns:wne="http://schemas.microsoft.com/office/word/2006/wordml" xmlns:wps="http://schemas.microsoft.com/office/word/2010/wordprocessingShape" mc:Ignorable="w14 w15 w16se w16cid w16 w16cex wp14">
+<w:endnotes xmlns:wpc="http://schemas.microsoft.com/office/word/2010/wordprocessingCanvas" xmlns:cx="http://schemas.microsoft.com/office/drawing/2014/chartex" xmlns:cx1="http://schemas.microsoft.com/office/drawing/2015/9/8/chartex" xmlns:cx2="http://schemas.microsoft.com/office/drawing/2015/10/21/chartex" xmlns:cx3="http://schemas.microsoft.com/office/drawing/2016/5/9/chartex" xmlns:cx4="http://schemas.microsoft.com/office/drawing/2016/5/10/chartex" xmlns:cx5="http://schemas.microsoft.com/office/drawing/2016/5/11/chartex" xmlns:cx6="http://schemas.microsoft.com/office/drawing/2016/5/12/chartex" xmlns:cx7="http://schemas.microsoft.com/office/drawing/2016/5/13/chartex" xmlns:cx8="http://schemas.microsoft.com/office/drawing/2016/5/14/chartex" xmlns:mc="http://schemas.openxmlformats.org/markup-compatibility/2006" xmlns:aink="http://schemas.microsoft.com/office/drawing/2016/ink" xmlns:am3d="http://schemas.microsoft.com/office/drawing/2017/model3d" xmlns:o="urn:schemas-microsoft-com:office:office" xmlns:r="http://schemas.openxmlformats.org/officeDocument/2006/relationships" xmlns:m="http://schemas.openxmlformats.org/officeDocument/2006/math" xmlns:v="urn:schemas-microsoft-com:vml" xmlns:wp14="http://schemas.microsoft.com/office/word/2010/wordprocessingDrawing" xmlns:wp="http://schemas.openxmlformats.org/drawingml/2006/wordprocessingDrawing" xmlns:w10="urn:schemas-microsoft-com:office:word" xmlns:w="http://schemas.openxmlformats.org/wordprocessingml/2006/main" xmlns:w14="http://schemas.microsoft.com/office/word/2010/wordml" xmlns:w15="http://schemas.microsoft.com/office/word/2012/wordml" xmlns:w16cex="http://schemas.microsoft.com/office/word/2018/wordml/cex" xmlns:w16cid="http://schemas.microsoft.com/office/word/2016/wordml/cid" xmlns:w16="http://schemas.microsoft.com/office/word/2018/wordml" xmlns:w16sdtdh="http://schemas.microsoft.com/office/word/2020/wordml/sdtdatahash" xmlns:w16se="http://schemas.microsoft.com/office/word/2015/wordml/symex" xmlns:wpg="http://schemas.microsoft.com/office/word/2010/wordprocessingGroup" xmlns:wpi="http://schemas.microsoft.com/office/word/2010/wordprocessingInk" xmlns:wne="http://schemas.microsoft.com/office/word/2006/wordml" xmlns:wps="http://schemas.microsoft.com/office/word/2010/wordprocessingShape" mc:Ignorable="w14 w15 w16se w16cid w16 w16cex w16sdtdh wp14">
   <w:endnote w:type="separator" w:id="-1">
     <w:p>
       <w:pPr>
@@ -1497,7 +1717,7 @@
 </file>
 
 <file path=word/footer1.xml><?xml version="1.0" encoding="utf-8"?>
-<w:ftr xmlns:wpc="http://schemas.microsoft.com/office/word/2010/wordprocessingCanvas" xmlns:cx="http://schemas.microsoft.com/office/drawing/2014/chartex" xmlns:cx1="http://schemas.microsoft.com/office/drawing/2015/9/8/chartex" xmlns:cx2="http://schemas.microsoft.com/office/drawing/2015/10/21/chartex" xmlns:cx3="http://schemas.microsoft.com/office/drawing/2016/5/9/chartex" xmlns:cx4="http://schemas.microsoft.com/office/drawing/2016/5/10/chartex" xmlns:cx5="http://schemas.microsoft.com/office/drawing/2016/5/11/chartex" xmlns:cx6="http://schemas.microsoft.com/office/drawing/2016/5/12/chartex" xmlns:cx7="http://schemas.microsoft.com/office/drawing/2016/5/13/chartex" xmlns:cx8="http://schemas.microsoft.com/office/drawing/2016/5/14/chartex" xmlns:mc="http://schemas.openxmlformats.org/markup-compatibility/2006" xmlns:aink="http://schemas.microsoft.com/office/drawing/2016/ink" xmlns:am3d="http://schemas.microsoft.com/office/drawing/2017/model3d" xmlns:o="urn:schemas-microsoft-com:office:office" xmlns:r="http://schemas.openxmlformats.org/officeDocument/2006/relationships" xmlns:m="http://schemas.openxmlformats.org/officeDocument/2006/math" xmlns:v="urn:schemas-microsoft-com:vml" xmlns:wp14="http://schemas.microsoft.com/office/word/2010/wordprocessingDrawing" xmlns:wp="http://schemas.openxmlformats.org/drawingml/2006/wordprocessingDrawing" xmlns:w10="urn:schemas-microsoft-com:office:word" xmlns:w="http://schemas.openxmlformats.org/wordprocessingml/2006/main" xmlns:w14="http://schemas.microsoft.com/office/word/2010/wordml" xmlns:w15="http://schemas.microsoft.com/office/word/2012/wordml" xmlns:w16cex="http://schemas.microsoft.com/office/word/2018/wordml/cex" xmlns:w16cid="http://schemas.microsoft.com/office/word/2016/wordml/cid" xmlns:w16="http://schemas.microsoft.com/office/word/2018/wordml" xmlns:w16se="http://schemas.microsoft.com/office/word/2015/wordml/symex" xmlns:wpg="http://schemas.microsoft.com/office/word/2010/wordprocessingGroup" xmlns:wpi="http://schemas.microsoft.com/office/word/2010/wordprocessingInk" xmlns:wne="http://schemas.microsoft.com/office/word/2006/wordml" xmlns:wps="http://schemas.microsoft.com/office/word/2010/wordprocessingShape" mc:Ignorable="w14 w15 w16se w16cid w16 w16cex wp14">
+<w:ftr xmlns:wpc="http://schemas.microsoft.com/office/word/2010/wordprocessingCanvas" xmlns:cx="http://schemas.microsoft.com/office/drawing/2014/chartex" xmlns:cx1="http://schemas.microsoft.com/office/drawing/2015/9/8/chartex" xmlns:cx2="http://schemas.microsoft.com/office/drawing/2015/10/21/chartex" xmlns:cx3="http://schemas.microsoft.com/office/drawing/2016/5/9/chartex" xmlns:cx4="http://schemas.microsoft.com/office/drawing/2016/5/10/chartex" xmlns:cx5="http://schemas.microsoft.com/office/drawing/2016/5/11/chartex" xmlns:cx6="http://schemas.microsoft.com/office/drawing/2016/5/12/chartex" xmlns:cx7="http://schemas.microsoft.com/office/drawing/2016/5/13/chartex" xmlns:cx8="http://schemas.microsoft.com/office/drawing/2016/5/14/chartex" xmlns:mc="http://schemas.openxmlformats.org/markup-compatibility/2006" xmlns:aink="http://schemas.microsoft.com/office/drawing/2016/ink" xmlns:am3d="http://schemas.microsoft.com/office/drawing/2017/model3d" xmlns:o="urn:schemas-microsoft-com:office:office" xmlns:r="http://schemas.openxmlformats.org/officeDocument/2006/relationships" xmlns:m="http://schemas.openxmlformats.org/officeDocument/2006/math" xmlns:v="urn:schemas-microsoft-com:vml" xmlns:wp14="http://schemas.microsoft.com/office/word/2010/wordprocessingDrawing" xmlns:wp="http://schemas.openxmlformats.org/drawingml/2006/wordprocessingDrawing" xmlns:w10="urn:schemas-microsoft-com:office:word" xmlns:w="http://schemas.openxmlformats.org/wordprocessingml/2006/main" xmlns:w14="http://schemas.microsoft.com/office/word/2010/wordml" xmlns:w15="http://schemas.microsoft.com/office/word/2012/wordml" xmlns:w16cex="http://schemas.microsoft.com/office/word/2018/wordml/cex" xmlns:w16cid="http://schemas.microsoft.com/office/word/2016/wordml/cid" xmlns:w16="http://schemas.microsoft.com/office/word/2018/wordml" xmlns:w16sdtdh="http://schemas.microsoft.com/office/word/2020/wordml/sdtdatahash" xmlns:w16se="http://schemas.microsoft.com/office/word/2015/wordml/symex" xmlns:wpg="http://schemas.microsoft.com/office/word/2010/wordprocessingGroup" xmlns:wpi="http://schemas.microsoft.com/office/word/2010/wordprocessingInk" xmlns:wne="http://schemas.microsoft.com/office/word/2006/wordml" xmlns:wps="http://schemas.microsoft.com/office/word/2010/wordprocessingShape" mc:Ignorable="w14 w15 w16se w16cid w16 w16cex w16sdtdh wp14">
   <w:sdt>
     <w:sdtPr>
       <w:id w:val="-1891412433"/>
@@ -1546,7 +1766,7 @@
 </file>
 
 <file path=word/footnotes.xml><?xml version="1.0" encoding="utf-8"?>
-<w:footnotes xmlns:wpc="http://schemas.microsoft.com/office/word/2010/wordprocessingCanvas" xmlns:cx="http://schemas.microsoft.com/office/drawing/2014/chartex" xmlns:cx1="http://schemas.microsoft.com/office/drawing/2015/9/8/chartex" xmlns:cx2="http://schemas.microsoft.com/office/drawing/2015/10/21/chartex" xmlns:cx3="http://schemas.microsoft.com/office/drawing/2016/5/9/chartex" xmlns:cx4="http://schemas.microsoft.com/office/drawing/2016/5/10/chartex" xmlns:cx5="http://schemas.microsoft.com/office/drawing/2016/5/11/chartex" xmlns:cx6="http://schemas.microsoft.com/office/drawing/2016/5/12/chartex" xmlns:cx7="http://schemas.microsoft.com/office/drawing/2016/5/13/chartex" xmlns:cx8="http://schemas.microsoft.com/office/drawing/2016/5/14/chartex" xmlns:mc="http://schemas.openxmlformats.org/markup-compatibility/2006" xmlns:aink="http://schemas.microsoft.com/office/drawing/2016/ink" xmlns:am3d="http://schemas.microsoft.com/office/drawing/2017/model3d" xmlns:o="urn:schemas-microsoft-com:office:office" xmlns:r="http://schemas.openxmlformats.org/officeDocument/2006/relationships" xmlns:m="http://schemas.openxmlformats.org/officeDocument/2006/math" xmlns:v="urn:schemas-microsoft-com:vml" xmlns:wp14="http://schemas.microsoft.com/office/word/2010/wordprocessingDrawing" xmlns:wp="http://schemas.openxmlformats.org/drawingml/2006/wordprocessingDrawing" xmlns:w10="urn:schemas-microsoft-com:office:word" xmlns:w="http://schemas.openxmlformats.org/wordprocessingml/2006/main" xmlns:w14="http://schemas.microsoft.com/office/word/2010/wordml" xmlns:w15="http://schemas.microsoft.com/office/word/2012/wordml" xmlns:w16cex="http://schemas.microsoft.com/office/word/2018/wordml/cex" xmlns:w16cid="http://schemas.microsoft.com/office/word/2016/wordml/cid" xmlns:w16="http://schemas.microsoft.com/office/word/2018/wordml" xmlns:w16se="http://schemas.microsoft.com/office/word/2015/wordml/symex" xmlns:wpg="http://schemas.microsoft.com/office/word/2010/wordprocessingGroup" xmlns:wpi="http://schemas.microsoft.com/office/word/2010/wordprocessingInk" xmlns:wne="http://schemas.microsoft.com/office/word/2006/wordml" xmlns:wps="http://schemas.microsoft.com/office/word/2010/wordprocessingShape" mc:Ignorable="w14 w15 w16se w16cid w16 w16cex wp14">
+<w:footnotes xmlns:wpc="http://schemas.microsoft.com/office/word/2010/wordprocessingCanvas" xmlns:cx="http://schemas.microsoft.com/office/drawing/2014/chartex" xmlns:cx1="http://schemas.microsoft.com/office/drawing/2015/9/8/chartex" xmlns:cx2="http://schemas.microsoft.com/office/drawing/2015/10/21/chartex" xmlns:cx3="http://schemas.microsoft.com/office/drawing/2016/5/9/chartex" xmlns:cx4="http://schemas.microsoft.com/office/drawing/2016/5/10/chartex" xmlns:cx5="http://schemas.microsoft.com/office/drawing/2016/5/11/chartex" xmlns:cx6="http://schemas.microsoft.com/office/drawing/2016/5/12/chartex" xmlns:cx7="http://schemas.microsoft.com/office/drawing/2016/5/13/chartex" xmlns:cx8="http://schemas.microsoft.com/office/drawing/2016/5/14/chartex" xmlns:mc="http://schemas.openxmlformats.org/markup-compatibility/2006" xmlns:aink="http://schemas.microsoft.com/office/drawing/2016/ink" xmlns:am3d="http://schemas.microsoft.com/office/drawing/2017/model3d" xmlns:o="urn:schemas-microsoft-com:office:office" xmlns:r="http://schemas.openxmlformats.org/officeDocument/2006/relationships" xmlns:m="http://schemas.openxmlformats.org/officeDocument/2006/math" xmlns:v="urn:schemas-microsoft-com:vml" xmlns:wp14="http://schemas.microsoft.com/office/word/2010/wordprocessingDrawing" xmlns:wp="http://schemas.openxmlformats.org/drawingml/2006/wordprocessingDrawing" xmlns:w10="urn:schemas-microsoft-com:office:word" xmlns:w="http://schemas.openxmlformats.org/wordprocessingml/2006/main" xmlns:w14="http://schemas.microsoft.com/office/word/2010/wordml" xmlns:w15="http://schemas.microsoft.com/office/word/2012/wordml" xmlns:w16cex="http://schemas.microsoft.com/office/word/2018/wordml/cex" xmlns:w16cid="http://schemas.microsoft.com/office/word/2016/wordml/cid" xmlns:w16="http://schemas.microsoft.com/office/word/2018/wordml" xmlns:w16sdtdh="http://schemas.microsoft.com/office/word/2020/wordml/sdtdatahash" xmlns:w16se="http://schemas.microsoft.com/office/word/2015/wordml/symex" xmlns:wpg="http://schemas.microsoft.com/office/word/2010/wordprocessingGroup" xmlns:wpi="http://schemas.microsoft.com/office/word/2010/wordprocessingInk" xmlns:wne="http://schemas.microsoft.com/office/word/2006/wordml" xmlns:wps="http://schemas.microsoft.com/office/word/2010/wordprocessingShape" mc:Ignorable="w14 w15 w16se w16cid w16 w16cex w16sdtdh wp14">
   <w:footnote w:type="separator" w:id="-1">
     <w:p>
       <w:pPr>
@@ -1573,7 +1793,7 @@
 </file>
 
 <file path=word/numbering.xml><?xml version="1.0" encoding="utf-8"?>
-<w:numbering xmlns:wpc="http://schemas.microsoft.com/office/word/2010/wordprocessingCanvas" xmlns:cx="http://schemas.microsoft.com/office/drawing/2014/chartex" xmlns:cx1="http://schemas.microsoft.com/office/drawing/2015/9/8/chartex" xmlns:cx2="http://schemas.microsoft.com/office/drawing/2015/10/21/chartex" xmlns:cx3="http://schemas.microsoft.com/office/drawing/2016/5/9/chartex" xmlns:cx4="http://schemas.microsoft.com/office/drawing/2016/5/10/chartex" xmlns:cx5="http://schemas.microsoft.com/office/drawing/2016/5/11/chartex" xmlns:cx6="http://schemas.microsoft.com/office/drawing/2016/5/12/chartex" xmlns:cx7="http://schemas.microsoft.com/office/drawing/2016/5/13/chartex" xmlns:cx8="http://schemas.microsoft.com/office/drawing/2016/5/14/chartex" xmlns:mc="http://schemas.openxmlformats.org/markup-compatibility/2006" xmlns:aink="http://schemas.microsoft.com/office/drawing/2016/ink" xmlns:am3d="http://schemas.microsoft.com/office/drawing/2017/model3d" xmlns:o="urn:schemas-microsoft-com:office:office" xmlns:r="http://schemas.openxmlformats.org/officeDocument/2006/relationships" xmlns:m="http://schemas.openxmlformats.org/officeDocument/2006/math" xmlns:v="urn:schemas-microsoft-com:vml" xmlns:wp14="http://schemas.microsoft.com/office/word/2010/wordprocessingDrawing" xmlns:wp="http://schemas.openxmlformats.org/drawingml/2006/wordprocessingDrawing" xmlns:w10="urn:schemas-microsoft-com:office:word" xmlns:w="http://schemas.openxmlformats.org/wordprocessingml/2006/main" xmlns:w14="http://schemas.microsoft.com/office/word/2010/wordml" xmlns:w15="http://schemas.microsoft.com/office/word/2012/wordml" xmlns:w16cex="http://schemas.microsoft.com/office/word/2018/wordml/cex" xmlns:w16cid="http://schemas.microsoft.com/office/word/2016/wordml/cid" xmlns:w16="http://schemas.microsoft.com/office/word/2018/wordml" xmlns:w16se="http://schemas.microsoft.com/office/word/2015/wordml/symex" xmlns:wpg="http://schemas.microsoft.com/office/word/2010/wordprocessingGroup" xmlns:wpi="http://schemas.microsoft.com/office/word/2010/wordprocessingInk" xmlns:wne="http://schemas.microsoft.com/office/word/2006/wordml" xmlns:wps="http://schemas.microsoft.com/office/word/2010/wordprocessingShape" mc:Ignorable="w14 w15 w16se w16cid w16 w16cex wp14">
+<w:numbering xmlns:wpc="http://schemas.microsoft.com/office/word/2010/wordprocessingCanvas" xmlns:cx="http://schemas.microsoft.com/office/drawing/2014/chartex" xmlns:cx1="http://schemas.microsoft.com/office/drawing/2015/9/8/chartex" xmlns:cx2="http://schemas.microsoft.com/office/drawing/2015/10/21/chartex" xmlns:cx3="http://schemas.microsoft.com/office/drawing/2016/5/9/chartex" xmlns:cx4="http://schemas.microsoft.com/office/drawing/2016/5/10/chartex" xmlns:cx5="http://schemas.microsoft.com/office/drawing/2016/5/11/chartex" xmlns:cx6="http://schemas.microsoft.com/office/drawing/2016/5/12/chartex" xmlns:cx7="http://schemas.microsoft.com/office/drawing/2016/5/13/chartex" xmlns:cx8="http://schemas.microsoft.com/office/drawing/2016/5/14/chartex" xmlns:mc="http://schemas.openxmlformats.org/markup-compatibility/2006" xmlns:aink="http://schemas.microsoft.com/office/drawing/2016/ink" xmlns:am3d="http://schemas.microsoft.com/office/drawing/2017/model3d" xmlns:o="urn:schemas-microsoft-com:office:office" xmlns:r="http://schemas.openxmlformats.org/officeDocument/2006/relationships" xmlns:m="http://schemas.openxmlformats.org/officeDocument/2006/math" xmlns:v="urn:schemas-microsoft-com:vml" xmlns:wp14="http://schemas.microsoft.com/office/word/2010/wordprocessingDrawing" xmlns:wp="http://schemas.openxmlformats.org/drawingml/2006/wordprocessingDrawing" xmlns:w10="urn:schemas-microsoft-com:office:word" xmlns:w="http://schemas.openxmlformats.org/wordprocessingml/2006/main" xmlns:w14="http://schemas.microsoft.com/office/word/2010/wordml" xmlns:w15="http://schemas.microsoft.com/office/word/2012/wordml" xmlns:w16cex="http://schemas.microsoft.com/office/word/2018/wordml/cex" xmlns:w16cid="http://schemas.microsoft.com/office/word/2016/wordml/cid" xmlns:w16="http://schemas.microsoft.com/office/word/2018/wordml" xmlns:w16sdtdh="http://schemas.microsoft.com/office/word/2020/wordml/sdtdatahash" xmlns:w16se="http://schemas.microsoft.com/office/word/2015/wordml/symex" xmlns:wpg="http://schemas.microsoft.com/office/word/2010/wordprocessingGroup" xmlns:wpi="http://schemas.microsoft.com/office/word/2010/wordprocessingInk" xmlns:wne="http://schemas.microsoft.com/office/word/2006/wordml" xmlns:wps="http://schemas.microsoft.com/office/word/2010/wordprocessingShape" mc:Ignorable="w14 w15 w16se w16cid w16 w16cex w16sdtdh wp14">
   <w:abstractNum w:abstractNumId="0" w15:restartNumberingAfterBreak="0">
     <w:nsid w:val="05BB10D8"/>
     <w:multiLevelType w:val="hybridMultilevel"/>
@@ -2854,7 +3074,7 @@
 </file>
 
 <file path=word/styles.xml><?xml version="1.0" encoding="utf-8"?>
-<w:styles xmlns:mc="http://schemas.openxmlformats.org/markup-compatibility/2006" xmlns:r="http://schemas.openxmlformats.org/officeDocument/2006/relationships" xmlns:w="http://schemas.openxmlformats.org/wordprocessingml/2006/main" xmlns:w14="http://schemas.microsoft.com/office/word/2010/wordml" xmlns:w15="http://schemas.microsoft.com/office/word/2012/wordml" xmlns:w16cex="http://schemas.microsoft.com/office/word/2018/wordml/cex" xmlns:w16cid="http://schemas.microsoft.com/office/word/2016/wordml/cid" xmlns:w16="http://schemas.microsoft.com/office/word/2018/wordml" xmlns:w16se="http://schemas.microsoft.com/office/word/2015/wordml/symex" mc:Ignorable="w14 w15 w16se w16cid w16 w16cex">
+<w:styles xmlns:mc="http://schemas.openxmlformats.org/markup-compatibility/2006" xmlns:r="http://schemas.openxmlformats.org/officeDocument/2006/relationships" xmlns:w="http://schemas.openxmlformats.org/wordprocessingml/2006/main" xmlns:w14="http://schemas.microsoft.com/office/word/2010/wordml" xmlns:w15="http://schemas.microsoft.com/office/word/2012/wordml" xmlns:w16cex="http://schemas.microsoft.com/office/word/2018/wordml/cex" xmlns:w16cid="http://schemas.microsoft.com/office/word/2016/wordml/cid" xmlns:w16="http://schemas.microsoft.com/office/word/2018/wordml" xmlns:w16sdtdh="http://schemas.microsoft.com/office/word/2020/wordml/sdtdatahash" xmlns:w16se="http://schemas.microsoft.com/office/word/2015/wordml/symex" mc:Ignorable="w14 w15 w16se w16cid w16 w16cex w16sdtdh">
   <w:docDefaults>
     <w:rPrDefault>
       <w:rPr>

</xml_diff>

<commit_message>
Added and expanded on topics and reformatted some things in the document
</commit_message>
<xml_diff>
--- a/04 - Software Documentation/Python Software Documentation.docx
+++ b/04 - Software Documentation/Python Software Documentation.docx
@@ -120,7 +120,7 @@
           <w:r>
             <w:fldChar w:fldCharType="separate"/>
           </w:r>
-          <w:hyperlink w:anchor="_Toc77099290" w:history="1">
+          <w:hyperlink w:anchor="_Toc80963154" w:history="1">
             <w:r>
               <w:rPr>
                 <w:rStyle w:val="Hyperlink"/>
@@ -143,7 +143,7 @@
               <w:rPr>
                 <w:webHidden/>
               </w:rPr>
-              <w:instrText xml:space="preserve"> PAGEREF _Toc77099290 \h </w:instrText>
+              <w:instrText xml:space="preserve"> PAGEREF _Toc80963154 \h </w:instrText>
             </w:r>
             <w:r>
               <w:rPr>
@@ -181,7 +181,7 @@
               <w:lang w:eastAsia="zh-CN" w:bidi="he-IL"/>
             </w:rPr>
           </w:pPr>
-          <w:hyperlink w:anchor="_Toc77099291" w:history="1">
+          <w:hyperlink w:anchor="_Toc80963155" w:history="1">
             <w:r>
               <w:rPr>
                 <w:rStyle w:val="Hyperlink"/>
@@ -204,7 +204,7 @@
               <w:rPr>
                 <w:webHidden/>
               </w:rPr>
-              <w:instrText xml:space="preserve"> PAGEREF _Toc77099291 \h </w:instrText>
+              <w:instrText xml:space="preserve"> PAGEREF _Toc80963155 \h </w:instrText>
             </w:r>
             <w:r>
               <w:rPr>
@@ -242,7 +242,7 @@
               <w:lang w:eastAsia="zh-CN" w:bidi="he-IL"/>
             </w:rPr>
           </w:pPr>
-          <w:hyperlink w:anchor="_Toc77099292" w:history="1">
+          <w:hyperlink w:anchor="_Toc80963156" w:history="1">
             <w:r>
               <w:rPr>
                 <w:rStyle w:val="Hyperlink"/>
@@ -265,7 +265,7 @@
               <w:rPr>
                 <w:webHidden/>
               </w:rPr>
-              <w:instrText xml:space="preserve"> PAGEREF _Toc77099292 \h </w:instrText>
+              <w:instrText xml:space="preserve"> PAGEREF _Toc80963156 \h </w:instrText>
             </w:r>
             <w:r>
               <w:rPr>
@@ -304,7 +304,7 @@
               <w:lang w:eastAsia="zh-CN" w:bidi="he-IL"/>
             </w:rPr>
           </w:pPr>
-          <w:hyperlink w:anchor="_Toc77099293" w:history="1">
+          <w:hyperlink w:anchor="_Toc80963157" w:history="1">
             <w:r>
               <w:rPr>
                 <w:rStyle w:val="Hyperlink"/>
@@ -327,7 +327,7 @@
               <w:rPr>
                 <w:webHidden/>
               </w:rPr>
-              <w:instrText xml:space="preserve"> PAGEREF _Toc77099293 \h </w:instrText>
+              <w:instrText xml:space="preserve"> PAGEREF _Toc80963157 \h </w:instrText>
             </w:r>
             <w:r>
               <w:rPr>
@@ -365,7 +365,7 @@
               <w:lang w:eastAsia="zh-CN" w:bidi="he-IL"/>
             </w:rPr>
           </w:pPr>
-          <w:hyperlink w:anchor="_Toc77099294" w:history="1">
+          <w:hyperlink w:anchor="_Toc80963158" w:history="1">
             <w:r>
               <w:rPr>
                 <w:rStyle w:val="Hyperlink"/>
@@ -388,7 +388,7 @@
               <w:rPr>
                 <w:webHidden/>
               </w:rPr>
-              <w:instrText xml:space="preserve"> PAGEREF _Toc77099294 \h </w:instrText>
+              <w:instrText xml:space="preserve"> PAGEREF _Toc80963158 \h </w:instrText>
             </w:r>
             <w:r>
               <w:rPr>
@@ -426,7 +426,7 @@
               <w:lang w:eastAsia="zh-CN" w:bidi="he-IL"/>
             </w:rPr>
           </w:pPr>
-          <w:hyperlink w:anchor="_Toc77099295" w:history="1">
+          <w:hyperlink w:anchor="_Toc80963159" w:history="1">
             <w:r>
               <w:rPr>
                 <w:rStyle w:val="Hyperlink"/>
@@ -449,7 +449,7 @@
               <w:rPr>
                 <w:webHidden/>
               </w:rPr>
-              <w:instrText xml:space="preserve"> PAGEREF _Toc77099295 \h </w:instrText>
+              <w:instrText xml:space="preserve"> PAGEREF _Toc80963159 \h </w:instrText>
             </w:r>
             <w:r>
               <w:rPr>
@@ -487,7 +487,7 @@
               <w:lang w:eastAsia="zh-CN" w:bidi="he-IL"/>
             </w:rPr>
           </w:pPr>
-          <w:hyperlink w:anchor="_Toc77099296" w:history="1">
+          <w:hyperlink w:anchor="_Toc80963160" w:history="1">
             <w:r>
               <w:rPr>
                 <w:rStyle w:val="Hyperlink"/>
@@ -510,7 +510,7 @@
               <w:rPr>
                 <w:webHidden/>
               </w:rPr>
-              <w:instrText xml:space="preserve"> PAGEREF _Toc77099296 \h </w:instrText>
+              <w:instrText xml:space="preserve"> PAGEREF _Toc80963160 \h </w:instrText>
             </w:r>
             <w:r>
               <w:rPr>
@@ -549,7 +549,7 @@
               <w:lang w:eastAsia="zh-CN" w:bidi="he-IL"/>
             </w:rPr>
           </w:pPr>
-          <w:hyperlink w:anchor="_Toc77099297" w:history="1">
+          <w:hyperlink w:anchor="_Toc80963161" w:history="1">
             <w:r>
               <w:rPr>
                 <w:rStyle w:val="Hyperlink"/>
@@ -572,7 +572,7 @@
               <w:rPr>
                 <w:webHidden/>
               </w:rPr>
-              <w:instrText xml:space="preserve"> PAGEREF _Toc77099297 \h </w:instrText>
+              <w:instrText xml:space="preserve"> PAGEREF _Toc80963161 \h </w:instrText>
             </w:r>
             <w:r>
               <w:rPr>
@@ -589,7 +589,7 @@
               <w:rPr>
                 <w:webHidden/>
               </w:rPr>
-              <w:t>4</w:t>
+              <w:t>5</w:t>
             </w:r>
             <w:r>
               <w:rPr>
@@ -610,7 +610,7 @@
               <w:lang w:eastAsia="zh-CN" w:bidi="he-IL"/>
             </w:rPr>
           </w:pPr>
-          <w:hyperlink w:anchor="_Toc77099298" w:history="1">
+          <w:hyperlink w:anchor="_Toc80963162" w:history="1">
             <w:r>
               <w:rPr>
                 <w:rStyle w:val="Hyperlink"/>
@@ -633,7 +633,7 @@
               <w:rPr>
                 <w:webHidden/>
               </w:rPr>
-              <w:instrText xml:space="preserve"> PAGEREF _Toc77099298 \h </w:instrText>
+              <w:instrText xml:space="preserve"> PAGEREF _Toc80963162 \h </w:instrText>
             </w:r>
             <w:r>
               <w:rPr>
@@ -650,7 +650,129 @@
               <w:rPr>
                 <w:webHidden/>
               </w:rPr>
-              <w:t>4</w:t>
+              <w:t>5</w:t>
+            </w:r>
+            <w:r>
+              <w:rPr>
+                <w:webHidden/>
+              </w:rPr>
+              <w:fldChar w:fldCharType="end"/>
+            </w:r>
+          </w:hyperlink>
+        </w:p>
+        <w:p>
+          <w:pPr>
+            <w:pStyle w:val="TOC3"/>
+            <w:rPr>
+              <w:rFonts w:eastAsiaTheme="minorEastAsia"/>
+              <w:i w:val="0"/>
+              <w:sz w:val="22"/>
+              <w:szCs w:val="22"/>
+              <w:lang w:eastAsia="zh-CN" w:bidi="he-IL"/>
+            </w:rPr>
+          </w:pPr>
+          <w:hyperlink w:anchor="_Toc80963163" w:history="1">
+            <w:r>
+              <w:rPr>
+                <w:rStyle w:val="Hyperlink"/>
+              </w:rPr>
+              <w:t>3.1.1 Variables and Functions</w:t>
+            </w:r>
+            <w:r>
+              <w:rPr>
+                <w:webHidden/>
+              </w:rPr>
+              <w:tab/>
+            </w:r>
+            <w:r>
+              <w:rPr>
+                <w:webHidden/>
+              </w:rPr>
+              <w:fldChar w:fldCharType="begin"/>
+            </w:r>
+            <w:r>
+              <w:rPr>
+                <w:webHidden/>
+              </w:rPr>
+              <w:instrText xml:space="preserve"> PAGEREF _Toc80963163 \h </w:instrText>
+            </w:r>
+            <w:r>
+              <w:rPr>
+                <w:webHidden/>
+              </w:rPr>
+            </w:r>
+            <w:r>
+              <w:rPr>
+                <w:webHidden/>
+              </w:rPr>
+              <w:fldChar w:fldCharType="separate"/>
+            </w:r>
+            <w:r>
+              <w:rPr>
+                <w:webHidden/>
+              </w:rPr>
+              <w:t>5</w:t>
+            </w:r>
+            <w:r>
+              <w:rPr>
+                <w:webHidden/>
+              </w:rPr>
+              <w:fldChar w:fldCharType="end"/>
+            </w:r>
+          </w:hyperlink>
+        </w:p>
+        <w:p>
+          <w:pPr>
+            <w:pStyle w:val="TOC3"/>
+            <w:rPr>
+              <w:rFonts w:eastAsiaTheme="minorEastAsia"/>
+              <w:i w:val="0"/>
+              <w:sz w:val="22"/>
+              <w:szCs w:val="22"/>
+              <w:lang w:eastAsia="zh-CN" w:bidi="he-IL"/>
+            </w:rPr>
+          </w:pPr>
+          <w:hyperlink w:anchor="_Toc80963164" w:history="1">
+            <w:r>
+              <w:rPr>
+                <w:rStyle w:val="Hyperlink"/>
+              </w:rPr>
+              <w:t>3.1.2 Classes</w:t>
+            </w:r>
+            <w:r>
+              <w:rPr>
+                <w:webHidden/>
+              </w:rPr>
+              <w:tab/>
+            </w:r>
+            <w:r>
+              <w:rPr>
+                <w:webHidden/>
+              </w:rPr>
+              <w:fldChar w:fldCharType="begin"/>
+            </w:r>
+            <w:r>
+              <w:rPr>
+                <w:webHidden/>
+              </w:rPr>
+              <w:instrText xml:space="preserve"> PAGEREF _Toc80963164 \h </w:instrText>
+            </w:r>
+            <w:r>
+              <w:rPr>
+                <w:webHidden/>
+              </w:rPr>
+            </w:r>
+            <w:r>
+              <w:rPr>
+                <w:webHidden/>
+              </w:rPr>
+              <w:fldChar w:fldCharType="separate"/>
+            </w:r>
+            <w:r>
+              <w:rPr>
+                <w:webHidden/>
+              </w:rPr>
+              <w:t>5</w:t>
             </w:r>
             <w:r>
               <w:rPr>
@@ -672,7 +794,7 @@
               <w:lang w:eastAsia="zh-CN" w:bidi="he-IL"/>
             </w:rPr>
           </w:pPr>
-          <w:hyperlink w:anchor="_Toc77099299" w:history="1">
+          <w:hyperlink w:anchor="_Toc80963165" w:history="1">
             <w:r>
               <w:rPr>
                 <w:rStyle w:val="Hyperlink"/>
@@ -695,7 +817,7 @@
               <w:rPr>
                 <w:webHidden/>
               </w:rPr>
-              <w:instrText xml:space="preserve"> PAGEREF _Toc77099299 \h </w:instrText>
+              <w:instrText xml:space="preserve"> PAGEREF _Toc80963165 \h </w:instrText>
             </w:r>
             <w:r>
               <w:rPr>
@@ -712,7 +834,129 @@
               <w:rPr>
                 <w:webHidden/>
               </w:rPr>
-              <w:t>5</w:t>
+              <w:t>6</w:t>
+            </w:r>
+            <w:r>
+              <w:rPr>
+                <w:webHidden/>
+              </w:rPr>
+              <w:fldChar w:fldCharType="end"/>
+            </w:r>
+          </w:hyperlink>
+        </w:p>
+        <w:p>
+          <w:pPr>
+            <w:pStyle w:val="TOC2"/>
+            <w:rPr>
+              <w:rFonts w:eastAsiaTheme="minorEastAsia"/>
+              <w:iCs w:val="0"/>
+              <w:sz w:val="22"/>
+              <w:szCs w:val="22"/>
+              <w:lang w:eastAsia="zh-CN" w:bidi="he-IL"/>
+            </w:rPr>
+          </w:pPr>
+          <w:hyperlink w:anchor="_Toc80963166" w:history="1">
+            <w:r>
+              <w:rPr>
+                <w:rStyle w:val="Hyperlink"/>
+              </w:rPr>
+              <w:t>4.1 DAATA (Data Acquisition and Telemetry Application)</w:t>
+            </w:r>
+            <w:r>
+              <w:rPr>
+                <w:webHidden/>
+              </w:rPr>
+              <w:tab/>
+            </w:r>
+            <w:r>
+              <w:rPr>
+                <w:webHidden/>
+              </w:rPr>
+              <w:fldChar w:fldCharType="begin"/>
+            </w:r>
+            <w:r>
+              <w:rPr>
+                <w:webHidden/>
+              </w:rPr>
+              <w:instrText xml:space="preserve"> PAGEREF _Toc80963166 \h </w:instrText>
+            </w:r>
+            <w:r>
+              <w:rPr>
+                <w:webHidden/>
+              </w:rPr>
+            </w:r>
+            <w:r>
+              <w:rPr>
+                <w:webHidden/>
+              </w:rPr>
+              <w:fldChar w:fldCharType="separate"/>
+            </w:r>
+            <w:r>
+              <w:rPr>
+                <w:webHidden/>
+              </w:rPr>
+              <w:t>6</w:t>
+            </w:r>
+            <w:r>
+              <w:rPr>
+                <w:webHidden/>
+              </w:rPr>
+              <w:fldChar w:fldCharType="end"/>
+            </w:r>
+          </w:hyperlink>
+        </w:p>
+        <w:p>
+          <w:pPr>
+            <w:pStyle w:val="TOC2"/>
+            <w:rPr>
+              <w:rFonts w:eastAsiaTheme="minorEastAsia"/>
+              <w:iCs w:val="0"/>
+              <w:sz w:val="22"/>
+              <w:szCs w:val="22"/>
+              <w:lang w:eastAsia="zh-CN" w:bidi="he-IL"/>
+            </w:rPr>
+          </w:pPr>
+          <w:hyperlink w:anchor="_Toc80963167" w:history="1">
+            <w:r>
+              <w:rPr>
+                <w:rStyle w:val="Hyperlink"/>
+              </w:rPr>
+              <w:t>4.2 . . .</w:t>
+            </w:r>
+            <w:r>
+              <w:rPr>
+                <w:webHidden/>
+              </w:rPr>
+              <w:tab/>
+            </w:r>
+            <w:r>
+              <w:rPr>
+                <w:webHidden/>
+              </w:rPr>
+              <w:fldChar w:fldCharType="begin"/>
+            </w:r>
+            <w:r>
+              <w:rPr>
+                <w:webHidden/>
+              </w:rPr>
+              <w:instrText xml:space="preserve"> PAGEREF _Toc80963167 \h </w:instrText>
+            </w:r>
+            <w:r>
+              <w:rPr>
+                <w:webHidden/>
+              </w:rPr>
+            </w:r>
+            <w:r>
+              <w:rPr>
+                <w:webHidden/>
+              </w:rPr>
+              <w:fldChar w:fldCharType="separate"/>
+            </w:r>
+            <w:r>
+              <w:rPr>
+                <w:webHidden/>
+              </w:rPr>
+              <w:t>6</w:t>
             </w:r>
             <w:r>
               <w:rPr>
@@ -734,7 +978,7 @@
               <w:lang w:eastAsia="zh-CN" w:bidi="he-IL"/>
             </w:rPr>
           </w:pPr>
-          <w:hyperlink w:anchor="_Toc77099300" w:history="1">
+          <w:hyperlink w:anchor="_Toc80963168" w:history="1">
             <w:r>
               <w:rPr>
                 <w:rStyle w:val="Hyperlink"/>
@@ -757,7 +1001,7 @@
               <w:rPr>
                 <w:webHidden/>
               </w:rPr>
-              <w:instrText xml:space="preserve"> PAGEREF _Toc77099300 \h </w:instrText>
+              <w:instrText xml:space="preserve"> PAGEREF _Toc80963168 \h </w:instrText>
             </w:r>
             <w:r>
               <w:rPr>
@@ -774,7 +1018,7 @@
               <w:rPr>
                 <w:webHidden/>
               </w:rPr>
-              <w:t>6</w:t>
+              <w:t>7</w:t>
             </w:r>
             <w:r>
               <w:rPr>
@@ -796,7 +1040,7 @@
               <w:lang w:eastAsia="zh-CN" w:bidi="he-IL"/>
             </w:rPr>
           </w:pPr>
-          <w:hyperlink w:anchor="_Toc77099301" w:history="1">
+          <w:hyperlink w:anchor="_Toc80963169" w:history="1">
             <w:r>
               <w:rPr>
                 <w:rStyle w:val="Hyperlink"/>
@@ -819,7 +1063,7 @@
               <w:rPr>
                 <w:webHidden/>
               </w:rPr>
-              <w:instrText xml:space="preserve"> PAGEREF _Toc77099301 \h </w:instrText>
+              <w:instrText xml:space="preserve"> PAGEREF _Toc80963169 \h </w:instrText>
             </w:r>
             <w:r>
               <w:rPr>
@@ -836,7 +1080,7 @@
               <w:rPr>
                 <w:webHidden/>
               </w:rPr>
-              <w:t>7</w:t>
+              <w:t>8</w:t>
             </w:r>
             <w:r>
               <w:rPr>
@@ -862,7 +1106,7 @@
       <w:pPr>
         <w:pStyle w:val="Heading1"/>
       </w:pPr>
-      <w:bookmarkStart w:id="0" w:name="_Toc77099290"/>
+      <w:bookmarkStart w:id="0" w:name="_Toc80963154"/>
       <w:r>
         <w:lastRenderedPageBreak/>
         <w:t xml:space="preserve">1.0 </w:t>
@@ -881,7 +1125,7 @@
       </w:pPr>
       <w:bookmarkStart w:id="1" w:name="_Toc71665471"/>
       <w:bookmarkStart w:id="2" w:name="_Toc73395145"/>
-      <w:bookmarkStart w:id="3" w:name="_Toc77099291"/>
+      <w:bookmarkStart w:id="3" w:name="_Toc80963155"/>
       <w:r>
         <w:t>1.1 Introduction</w:t>
       </w:r>
@@ -891,37 +1135,58 @@
     </w:p>
     <w:p>
       <w:r>
-        <w:tab/>
-      </w:r>
-      <w:r>
         <w:t xml:space="preserve">Data is </w:t>
       </w:r>
       <w:r>
         <w:t>central</w:t>
       </w:r>
       <w:r>
-        <w:t xml:space="preserve"> to what we do here in DAQ (</w:t>
-      </w:r>
-      <w:r>
-        <w:t xml:space="preserve">Data Acquisition). </w:t>
+        <w:t xml:space="preserve"> to what we do here in</w:t>
+      </w:r>
+      <w:r>
+        <w:t xml:space="preserve"> the</w:t>
+      </w:r>
+      <w:r>
+        <w:t xml:space="preserve"> DAQ (</w:t>
+      </w:r>
+      <w:r>
+        <w:t>Data Acquisition)</w:t>
+      </w:r>
+      <w:r>
+        <w:t xml:space="preserve"> sub team of GT Off Road</w:t>
+      </w:r>
+      <w:r>
+        <w:t xml:space="preserve">. </w:t>
       </w:r>
       <w:r>
         <w:t xml:space="preserve">Because of this, we need to take advantage of robust </w:t>
       </w:r>
       <w:r>
-        <w:t xml:space="preserve">programming languages that are better for certain situation than others. On the </w:t>
+        <w:t>programming languages that are better for certain situation</w:t>
+      </w:r>
+      <w:r>
+        <w:t>s</w:t>
+      </w:r>
+      <w:r>
+        <w:t xml:space="preserve"> than others. On the </w:t>
       </w:r>
       <w:r>
         <w:t>lower-level</w:t>
       </w:r>
       <w:r>
-        <w:t xml:space="preserve"> side of collection, we use a majority of C++ because of its ease of </w:t>
+        <w:t xml:space="preserve"> side of collection, we use C++ because of its ease of </w:t>
       </w:r>
       <w:r>
         <w:t xml:space="preserve">memory handling and efficiency with </w:t>
       </w:r>
       <w:r>
-        <w:t>weaker computational devices. Once the data is collected on those devices</w:t>
+        <w:t>weaker computational devices</w:t>
+      </w:r>
+      <w:r>
+        <w:t xml:space="preserve"> like the Teensy microcontrollers we connect to sensors on the car</w:t>
+      </w:r>
+      <w:r>
+        <w:t>. Once the data is collected on those devices</w:t>
       </w:r>
       <w:r>
         <w:t xml:space="preserve"> though</w:t>
@@ -934,9 +1199,6 @@
       </w:r>
     </w:p>
     <w:p>
-      <w:pPr>
-        <w:ind w:firstLine="720"/>
-      </w:pPr>
       <w:r>
         <w:t xml:space="preserve">Python is a great programming language because </w:t>
       </w:r>
@@ -944,7 +1206,13 @@
         <w:t>it is</w:t>
       </w:r>
       <w:r>
-        <w:t xml:space="preserve"> extremely versatile and has many different ways of solving the </w:t>
+        <w:t xml:space="preserve"> extremely versatile and has </w:t>
+      </w:r>
+      <w:r>
+        <w:t>many ways</w:t>
+      </w:r>
+      <w:r>
+        <w:t xml:space="preserve"> of solving the </w:t>
       </w:r>
       <w:r>
         <w:t>same problem.</w:t>
@@ -959,7 +1227,17 @@
         <w:t>and display it through a GUI (graphical user interface)</w:t>
       </w:r>
       <w:r>
-        <w:t xml:space="preserve"> in our data application*</w:t>
+        <w:t xml:space="preserve"> in our data </w:t>
+      </w:r>
+      <w:r>
+        <w:rPr>
+          <w:b/>
+          <w:bCs/>
+        </w:rPr>
+        <w:t>application</w:t>
+      </w:r>
+      <w:r>
+        <w:t>*</w:t>
       </w:r>
       <w:r>
         <w:t xml:space="preserve">. This is </w:t>
@@ -981,9 +1259,6 @@
       </w:r>
     </w:p>
     <w:p>
-      <w:pPr>
-        <w:ind w:firstLine="720"/>
-      </w:pPr>
       <w:r>
         <w:t xml:space="preserve">Now that you know you need to use Python to get involved with </w:t>
       </w:r>
@@ -1000,125 +1275,150 @@
         <w:t xml:space="preserve">, you may be wondering </w:t>
       </w:r>
       <w:r>
-        <w:t>where to get experience with it, what IDE you should use, what version of Python to install,</w:t>
+        <w:t>where to get experience with it, what IDE you should use, what version of Python to install</w:t>
+      </w:r>
+      <w:r>
+        <w:t>,</w:t>
       </w:r>
       <w:r>
         <w:t xml:space="preserve"> </w:t>
       </w:r>
       <w:r>
-        <w:t>briefly how it works,</w:t>
+        <w:t xml:space="preserve">what dependencies you may need to work on the software, and </w:t>
+      </w:r>
+      <w:r>
+        <w:t>so on</w:t>
+      </w:r>
+      <w:r>
+        <w:t xml:space="preserve">. </w:t>
+      </w:r>
+      <w:r>
+        <w:t>I will do my</w:t>
+      </w:r>
+      <w:r>
+        <w:t xml:space="preserve"> best to tackle and assess each of these roadblocks </w:t>
+      </w:r>
+      <w:r>
+        <w:t xml:space="preserve">that keep you from becoming the </w:t>
+      </w:r>
+      <w:r>
+        <w:t>s</w:t>
+      </w:r>
+      <w:r>
+        <w:t xml:space="preserve">oftware </w:t>
+      </w:r>
+      <w:r>
+        <w:t>engineering ma</w:t>
+      </w:r>
+      <w:r>
+        <w:t>ster</w:t>
+      </w:r>
+      <w:r>
+        <w:t xml:space="preserve"> we all know you can be</w:t>
+      </w:r>
+      <w:r>
+        <w:t xml:space="preserve"> for the DAQ Team and beyond</w:t>
+      </w:r>
+      <w:r>
+        <w:t>.</w:t>
       </w:r>
       <w:r>
         <w:t xml:space="preserve"> </w:t>
       </w:r>
-      <w:r>
-        <w:t xml:space="preserve">what dependencies you may need to work on the software, and the list </w:t>
-      </w:r>
-      <w:r>
-        <w:t>goes on and on</w:t>
-      </w:r>
-      <w:r>
-        <w:t xml:space="preserve">. </w:t>
-      </w:r>
-      <w:r>
-        <w:t>I will do my</w:t>
-      </w:r>
-      <w:r>
-        <w:t xml:space="preserve"> best to tackle and assess each of these roadblocks </w:t>
-      </w:r>
-      <w:r>
-        <w:t xml:space="preserve">that keep you from becoming the </w:t>
-      </w:r>
-      <w:r>
-        <w:t>s</w:t>
-      </w:r>
-      <w:r>
-        <w:t xml:space="preserve">oftware </w:t>
-      </w:r>
-      <w:r>
-        <w:t>engineering machine we all know you can be.</w:t>
-      </w:r>
-      <w:r>
-        <w:t xml:space="preserve"> </w:t>
-      </w:r>
-    </w:p>
-    <w:p>
-      <w:r>
-        <w:t xml:space="preserve">*For more information on </w:t>
-      </w:r>
-      <w:r>
-        <w:t>how to use the application</w:t>
-      </w:r>
-      <w:r>
+    </w:p>
+    <w:p>
+      <w:r>
+        <w:t>*</w:t>
+      </w:r>
+      <w:r>
+        <w:rPr>
+          <w:b/>
+          <w:bCs/>
+        </w:rPr>
+        <w:t xml:space="preserve">For more information on </w:t>
+      </w:r>
+      <w:r>
+        <w:rPr>
+          <w:b/>
+          <w:bCs/>
+        </w:rPr>
+        <w:t>how to use</w:t>
+      </w:r>
+      <w:r>
+        <w:rPr>
+          <w:b/>
+          <w:bCs/>
+        </w:rPr>
+        <w:t>, develop in, and understand the structure of</w:t>
+      </w:r>
+      <w:r>
+        <w:rPr>
+          <w:b/>
+          <w:bCs/>
+        </w:rPr>
+        <w:t xml:space="preserve"> the application</w:t>
+      </w:r>
+      <w:r>
+        <w:rPr>
+          <w:b/>
+          <w:bCs/>
+        </w:rPr>
         <w:t xml:space="preserve">, see </w:t>
       </w:r>
       <w:r>
+        <w:rPr>
+          <w:b/>
+          <w:bCs/>
+        </w:rPr>
         <w:t>“DAATA Documentation” in the</w:t>
       </w:r>
       <w:r>
+        <w:rPr>
+          <w:b/>
+          <w:bCs/>
+        </w:rPr>
         <w:t xml:space="preserve"> Software Documentation folder of the</w:t>
       </w:r>
       <w:r>
+        <w:rPr>
+          <w:b/>
+          <w:bCs/>
+        </w:rPr>
         <w:t xml:space="preserve"> Documentation Repository.</w:t>
       </w:r>
     </w:p>
-    <w:p>
-      <w:pPr>
-        <w:pStyle w:val="Heading2"/>
-      </w:pPr>
-      <w:bookmarkStart w:id="4" w:name="_Toc71665473"/>
-      <w:bookmarkStart w:id="5" w:name="_Toc73395146"/>
-      <w:bookmarkStart w:id="6" w:name="_Toc77099292"/>
-      <w:r>
-        <w:t>1.</w:t>
-      </w:r>
-      <w:r>
-        <w:t>2</w:t>
-      </w:r>
-      <w:r>
-        <w:t xml:space="preserve"> Point of Contact</w:t>
-      </w:r>
-      <w:bookmarkEnd w:id="4"/>
-      <w:bookmarkEnd w:id="5"/>
-      <w:bookmarkEnd w:id="6"/>
-    </w:p>
-    <w:p>
-      <w:r>
-        <w:tab/>
-      </w:r>
-      <w:r>
-        <w:t xml:space="preserve">Benjamin Boeckman: </w:t>
-      </w:r>
-      <w:r>
-        <w:t>benboeck@yahoo.com</w:t>
-      </w:r>
-    </w:p>
     <w:p/>
     <w:p>
       <w:pPr>
         <w:pStyle w:val="Heading1"/>
       </w:pPr>
-      <w:bookmarkStart w:id="7" w:name="_Toc77099293"/>
+      <w:bookmarkStart w:id="4" w:name="_Toc80963157"/>
       <w:r>
         <w:lastRenderedPageBreak/>
         <w:t xml:space="preserve">2.0 </w:t>
       </w:r>
       <w:r>
-        <w:t>Software</w:t>
+        <w:t>Python</w:t>
       </w:r>
       <w:r>
         <w:t xml:space="preserve"> </w:t>
       </w:r>
       <w:r>
-        <w:t>Needs and Installation Guide</w:t>
-      </w:r>
-      <w:bookmarkEnd w:id="7"/>
+        <w:t>Setup</w:t>
+      </w:r>
+      <w:r>
+        <w:t xml:space="preserve"> and </w:t>
+      </w:r>
+      <w:bookmarkEnd w:id="4"/>
+      <w:r>
+        <w:t>Getting Started</w:t>
+      </w:r>
     </w:p>
     <w:p>
       <w:pPr>
         <w:pStyle w:val="Heading2"/>
       </w:pPr>
-      <w:bookmarkStart w:id="8" w:name="_Toc77099294"/>
+      <w:bookmarkStart w:id="5" w:name="_Toc80963158"/>
       <w:r>
         <w:t xml:space="preserve">2.1 </w:t>
       </w:r>
@@ -1140,49 +1440,94 @@
       <w:r>
         <w:t>ersion</w:t>
       </w:r>
-      <w:bookmarkEnd w:id="8"/>
+      <w:bookmarkEnd w:id="5"/>
       <w:r>
         <w:t xml:space="preserve"> </w:t>
       </w:r>
     </w:p>
     <w:p>
       <w:r>
-        <w:tab/>
-        <w:t xml:space="preserve">We use Python 3.6 here at DAQ for our data </w:t>
-      </w:r>
-      <w:r>
-        <w:t>GUI</w:t>
-      </w:r>
-      <w:r>
-        <w:t xml:space="preserve"> app.</w:t>
-      </w:r>
-    </w:p>
-    <w:p>
-      <w:r>
-        <w:tab/>
-        <w:t xml:space="preserve">Python 3.6.8 Download Link: </w:t>
+        <w:t>Let’s first ensure that you have Python downloaded, the right version, and that it’s added to your PATH variables.</w:t>
+      </w:r>
+    </w:p>
+    <w:p>
+      <w:pPr>
+        <w:pStyle w:val="Heading3"/>
+      </w:pPr>
+      <w:r>
+        <w:t>2.1.1 Python Version and Download</w:t>
+      </w:r>
+    </w:p>
+    <w:p>
+      <w:r>
+        <w:t xml:space="preserve">We use </w:t>
       </w:r>
       <w:hyperlink r:id="rId8" w:history="1">
         <w:r>
           <w:rPr>
             <w:rStyle w:val="Hyperlink"/>
           </w:rPr>
-          <w:t>https://www.python.org/downloads/release/python-368/</w:t>
+          <w:t>Python 3.6</w:t>
+        </w:r>
+        <w:r>
+          <w:rPr>
+            <w:rStyle w:val="Hyperlink"/>
+          </w:rPr>
+          <w:t>.8</w:t>
         </w:r>
       </w:hyperlink>
-    </w:p>
-    <w:p>
-      <w:r>
-        <w:tab/>
-        <w:t xml:space="preserve">Once navigating to this link, </w:t>
-      </w:r>
-      <w:r>
-        <w:t>find the corresponding link at the bottom of the page for your specific operating system.</w:t>
-      </w:r>
-    </w:p>
-    <w:p>
-      <w:r>
-        <w:tab/>
+      <w:r>
+        <w:t xml:space="preserve"> here at DAQ for</w:t>
+      </w:r>
+      <w:r>
+        <w:t xml:space="preserve"> developing in</w:t>
+      </w:r>
+      <w:r>
+        <w:t xml:space="preserve"> our data </w:t>
+      </w:r>
+      <w:r>
+        <w:t>GUI</w:t>
+      </w:r>
+      <w:r>
+        <w:t xml:space="preserve"> app.</w:t>
+      </w:r>
+    </w:p>
+    <w:p>
+      <w:r>
+        <w:t>After clicking the download link above</w:t>
+      </w:r>
+      <w:r>
+        <w:t xml:space="preserve">, </w:t>
+      </w:r>
+      <w:r>
+        <w:t xml:space="preserve">find the corresponding </w:t>
+      </w:r>
+      <w:r>
+        <w:t>installer</w:t>
+      </w:r>
+      <w:r>
+        <w:t xml:space="preserve"> at the bottom of the page for your operating system</w:t>
+      </w:r>
+      <w:r>
+        <w:t xml:space="preserve"> and proceed to download it, and then follow all steps </w:t>
+      </w:r>
+      <w:r>
+        <w:t>of the installer</w:t>
+      </w:r>
+      <w:r>
+        <w:t>.</w:t>
+      </w:r>
+    </w:p>
+    <w:p>
+      <w:pPr>
+        <w:pStyle w:val="Heading3"/>
+      </w:pPr>
+      <w:r>
+        <w:t>2.1.2 Adding Python to PATH</w:t>
+      </w:r>
+    </w:p>
+    <w:p>
+      <w:r>
         <w:t xml:space="preserve">An important thing if </w:t>
       </w:r>
       <w:r>
@@ -1195,10 +1540,16 @@
         <w:t xml:space="preserve">These are just applications that your OS can recognize and run when </w:t>
       </w:r>
       <w:r>
-        <w:t xml:space="preserve">they need to be executed for your code to work. </w:t>
-      </w:r>
-      <w:r>
-        <w:t xml:space="preserve">While you’re downloading and installing Python, be sure to </w:t>
+        <w:t xml:space="preserve">they need to be executed for your code to </w:t>
+      </w:r>
+      <w:r>
+        <w:t>be interpreted properly</w:t>
+      </w:r>
+      <w:r>
+        <w:t xml:space="preserve">. </w:t>
+      </w:r>
+      <w:r>
+        <w:t xml:space="preserve">While you’re installing Python, be sure to </w:t>
       </w:r>
       <w:r>
         <w:t xml:space="preserve">specify that you want it to automatically add it to your PATH if it asks. If it </w:t>
@@ -1210,142 +1561,227 @@
         <w:t>, or if you’re not sure</w:t>
       </w:r>
       <w:r>
-        <w:t xml:space="preserve">, </w:t>
-      </w:r>
-      <w:r>
-        <w:t xml:space="preserve">don’t worry. Below </w:t>
-      </w:r>
-      <w:r>
-        <w:t>is</w:t>
-      </w:r>
-      <w:r>
-        <w:t xml:space="preserve"> </w:t>
-      </w:r>
-      <w:r>
-        <w:t>a link to</w:t>
-      </w:r>
-      <w:r>
-        <w:t xml:space="preserve"> </w:t>
-      </w:r>
-      <w:r>
-        <w:t>walk you through</w:t>
-      </w:r>
-      <w:r>
-        <w:t xml:space="preserve"> </w:t>
-      </w:r>
-      <w:r>
-        <w:t>en</w:t>
-      </w:r>
-      <w:r>
-        <w:t>sur</w:t>
-      </w:r>
-      <w:r>
-        <w:t>ing that</w:t>
-      </w:r>
-      <w:r>
-        <w:t xml:space="preserve"> Python is in your PATH</w:t>
-      </w:r>
-      <w:r>
-        <w:t xml:space="preserve"> for whatever operating system you use</w:t>
-      </w:r>
-      <w:r>
-        <w:t>. Just scroll down until it walks through the PATH for whatever system you use.</w:t>
-      </w:r>
-    </w:p>
-    <w:p>
-      <w:r>
-        <w:tab/>
+        <w:t>,</w:t>
+      </w:r>
+      <w:r>
+        <w:t xml:space="preserve"> use </w:t>
       </w:r>
       <w:hyperlink r:id="rId9" w:history="1">
         <w:r>
           <w:rPr>
             <w:rStyle w:val="Hyperlink"/>
           </w:rPr>
-          <w:t>https://www.tutorialspoint.com/python/python_environment.htm</w:t>
+          <w:t>this walkthrough</w:t>
         </w:r>
       </w:hyperlink>
-    </w:p>
-    <w:p>
+      <w:r>
+        <w:t xml:space="preserve"> and run through it to ensure that Python was added to the PATH successfully</w:t>
+      </w:r>
+      <w:r>
+        <w:t xml:space="preserve">. </w:t>
+      </w:r>
+      <w:r>
+        <w:t>It includes help for just about every operating system that you’ll need assistance for.</w:t>
+      </w:r>
+    </w:p>
+    <w:p>
+      <w:pPr>
+        <w:pStyle w:val="Heading2"/>
+      </w:pPr>
+      <w:bookmarkStart w:id="6" w:name="_Toc80963159"/>
+      <w:r>
+        <w:t>2.</w:t>
+      </w:r>
+      <w:r>
+        <w:t>2</w:t>
+      </w:r>
+      <w:r>
+        <w:t xml:space="preserve"> IDE </w:t>
+      </w:r>
+      <w:r>
+        <w:t>O</w:t>
+      </w:r>
+      <w:r>
+        <w:t>ptions</w:t>
+      </w:r>
+      <w:bookmarkEnd w:id="6"/>
+    </w:p>
+    <w:p>
+      <w:r>
+        <w:t>An IDE is an Integrated Development Environment. If you’ve done any programming before you’ve probably used one or are aware of what they are. They are very helpful programs as they help you organize your code, interface with git and version control, keep you from making mistakes, and include many other benefits when developing.</w:t>
+      </w:r>
+    </w:p>
+    <w:p>
+      <w:r>
+        <w:t>T</w:t>
+      </w:r>
+      <w:r>
+        <w:t>wo options are highly recommended</w:t>
+      </w:r>
+      <w:r>
+        <w:t>: Visual Studio Code and PyCharm</w:t>
+      </w:r>
+      <w:r>
+        <w:t>. This is because they are both widely used on the team and by</w:t>
+      </w:r>
+      <w:r>
+        <w:t xml:space="preserve"> many</w:t>
+      </w:r>
+      <w:r>
+        <w:t xml:space="preserve"> developers, so you will be able to find a lot of help and assistance from </w:t>
+      </w:r>
+      <w:r>
+        <w:t>team members</w:t>
+      </w:r>
+      <w:r>
+        <w:t xml:space="preserve"> and on the internet.</w:t>
+      </w:r>
       <w:r>
         <w:t xml:space="preserve"> </w:t>
       </w:r>
-    </w:p>
-    <w:p>
-      <w:pPr>
-        <w:pStyle w:val="Heading2"/>
-      </w:pPr>
-      <w:bookmarkStart w:id="9" w:name="_Toc77099295"/>
-      <w:r>
-        <w:t>2.</w:t>
-      </w:r>
-      <w:r>
-        <w:t>2</w:t>
-      </w:r>
-      <w:r>
-        <w:t xml:space="preserve"> IDE </w:t>
-      </w:r>
-      <w:r>
-        <w:t>O</w:t>
-      </w:r>
-      <w:r>
-        <w:t>ptions</w:t>
-      </w:r>
-      <w:bookmarkEnd w:id="9"/>
-    </w:p>
-    <w:p/>
-    <w:p/>
-    <w:p>
-      <w:pPr>
-        <w:pStyle w:val="Heading2"/>
-      </w:pPr>
-      <w:bookmarkStart w:id="10" w:name="_Toc77099296"/>
-      <w:r>
-        <w:t xml:space="preserve">2.3 Installing </w:t>
-      </w:r>
-      <w:r>
-        <w:t>S</w:t>
-      </w:r>
-      <w:r>
-        <w:t xml:space="preserve">oftware </w:t>
-      </w:r>
-      <w:r>
-        <w:t>D</w:t>
-      </w:r>
-      <w:r>
-        <w:t>ependencies</w:t>
-      </w:r>
-      <w:bookmarkEnd w:id="10"/>
-    </w:p>
-    <w:p>
-      <w:pPr>
-        <w:ind w:firstLine="720"/>
-      </w:pPr>
-      <w:r>
-        <w:t>Once you set yourself up in our GIT organization and Repositories, you’ll need to be in the GTORDaata Repository that you can find in the link below or in your clone of the repository on your local machine to run the dependencies batch file.</w:t>
-      </w:r>
-    </w:p>
-    <w:p>
-      <w:r>
-        <w:tab/>
+      <w:r>
+        <w:t>Some prefer one or the other, but both will work well for team-related purposes.</w:t>
+      </w:r>
+    </w:p>
+    <w:p>
+      <w:pPr>
+        <w:pStyle w:val="Heading3"/>
+      </w:pPr>
+      <w:r>
+        <w:t>2.2.1 Visual Studio Code</w:t>
+      </w:r>
+    </w:p>
+    <w:p>
+      <w:r>
+        <w:t xml:space="preserve">First, </w:t>
       </w:r>
       <w:hyperlink r:id="rId10" w:history="1">
         <w:r>
           <w:rPr>
             <w:rStyle w:val="Hyperlink"/>
           </w:rPr>
-          <w:t>https://github.com/Georgia-Tech-Off-Road/GTORDaata</w:t>
+          <w:t>Visual Studio Code</w:t>
         </w:r>
       </w:hyperlink>
-    </w:p>
-    <w:p>
-      <w:pPr>
-        <w:ind w:firstLine="720"/>
-      </w:pPr>
+      <w:r>
+        <w:t xml:space="preserve"> is a very general use programming environment developed by Microsoft that is light and versatile so it can be used with most any language you develop in.</w:t>
+      </w:r>
+    </w:p>
+    <w:p>
+      <w:pPr>
+        <w:pStyle w:val="Heading3"/>
+      </w:pPr>
+      <w:r>
+        <w:t>2.2.2 PyCharm</w:t>
+      </w:r>
+    </w:p>
+    <w:p>
+      <w:r>
+        <w:t xml:space="preserve">Second, </w:t>
+      </w:r>
+      <w:hyperlink r:id="rId11" w:anchor="section=windows" w:history="1">
+        <w:r>
+          <w:rPr>
+            <w:rStyle w:val="Hyperlink"/>
+          </w:rPr>
+          <w:t>PyCharm</w:t>
+        </w:r>
+      </w:hyperlink>
+      <w:r>
+        <w:t xml:space="preserve"> is more tailormade for the Python language and is the Python equivalent of IntelliJ if you are already comfortable with that from other courses. Some prefer one or the other, but both will work well for team-related purposes.</w:t>
+      </w:r>
+    </w:p>
+    <w:p>
+      <w:pPr>
+        <w:pStyle w:val="Heading3"/>
+      </w:pPr>
+      <w:r>
+        <w:t>2.2.3 Others</w:t>
+      </w:r>
+    </w:p>
+    <w:p>
+      <w:r>
+        <w:t>Of course, we can’t force you to use either of these IDEs, it’s just more likely that it will be simpler for you to get set up and start developing in our system with these two recommended options. If you’re more comfortable with something else, feel free to use it and we’ll work with you as best we can.</w:t>
+      </w:r>
+    </w:p>
+    <w:p>
+      <w:pPr>
+        <w:pStyle w:val="Heading2"/>
+      </w:pPr>
+      <w:bookmarkStart w:id="7" w:name="_Toc80963160"/>
+      <w:r>
+        <w:lastRenderedPageBreak/>
+        <w:t xml:space="preserve">2.3 Installing </w:t>
+      </w:r>
+      <w:r>
+        <w:t>S</w:t>
+      </w:r>
+      <w:r>
+        <w:t xml:space="preserve">oftware </w:t>
+      </w:r>
+      <w:r>
+        <w:t>D</w:t>
+      </w:r>
+      <w:r>
+        <w:t>ependencies</w:t>
+      </w:r>
+      <w:bookmarkEnd w:id="7"/>
+    </w:p>
+    <w:p>
+      <w:r>
+        <w:t xml:space="preserve">Once you set yourself up in our GIT organization and </w:t>
+      </w:r>
+      <w:r>
+        <w:t>team r</w:t>
+      </w:r>
+      <w:r>
+        <w:t xml:space="preserve">epositories, you’ll need to be in the </w:t>
+      </w:r>
+      <w:hyperlink r:id="rId12" w:history="1">
+        <w:r>
+          <w:rPr>
+            <w:rStyle w:val="Hyperlink"/>
+          </w:rPr>
+          <w:t>GTORDaata Repository</w:t>
+        </w:r>
+      </w:hyperlink>
+      <w:r>
+        <w:t xml:space="preserve"> that you can find in </w:t>
+      </w:r>
+      <w:r>
+        <w:t>the provided link</w:t>
+      </w:r>
+      <w:r>
+        <w:t xml:space="preserve"> or in your clone of the repository on your local machine to </w:t>
+      </w:r>
+      <w:r>
+        <w:t>find</w:t>
+      </w:r>
+      <w:r>
+        <w:t xml:space="preserve"> the</w:t>
+      </w:r>
+      <w:r>
+        <w:t xml:space="preserve"> batch file needed to install dependencies for development</w:t>
+      </w:r>
+      <w:r>
+        <w:t>.</w:t>
+      </w:r>
+      <w:r>
+        <w:t xml:space="preserve"> </w:t>
+      </w:r>
+    </w:p>
+    <w:p>
       <w:r>
         <w:t>Search the above</w:t>
       </w:r>
       <w:r>
-        <w:t xml:space="preserve"> page or in the repository on your machine until you locate the “</w:t>
+        <w:t xml:space="preserve"> </w:t>
+      </w:r>
+      <w:r>
+        <w:t>link</w:t>
+      </w:r>
+      <w:r>
+        <w:t xml:space="preserve"> or in the repository on your machine until you locate the “</w:t>
       </w:r>
       <w:r>
         <w:rPr>
@@ -1355,16 +1791,116 @@
         <w:t>install_dependencies.bat</w:t>
       </w:r>
       <w:r>
-        <w:t>” file on the highest directory of the repository. Download it, if it is not already on your machine, and then double click it to run it and let the command prompt do its magic. Be sure, though, to get the repositories you need cloned and on your local machine because this batch file could change from time to time and you’ll need the most recent dependencies to alter things in the future.</w:t>
+        <w:t>” file on the</w:t>
+      </w:r>
+      <w:r>
+        <w:t xml:space="preserve"> root or</w:t>
+      </w:r>
+      <w:r>
+        <w:t xml:space="preserve"> highest directory of the repository. Download it, if it is not already on your machine, and then double click it to run it and let the command prompt do its magic. Be sure, though, to get the repositories you need cloned and on your local machine because this batch file could change from time to </w:t>
+      </w:r>
+      <w:r>
+        <w:t>time,</w:t>
+      </w:r>
+      <w:r>
+        <w:t xml:space="preserve"> and you’ll need the most recent dependencies to </w:t>
+      </w:r>
+      <w:r>
+        <w:t>continue to develop on projects</w:t>
+      </w:r>
+      <w:r>
+        <w:t>.</w:t>
+      </w:r>
+    </w:p>
+    <w:p>
+      <w:pPr>
+        <w:pStyle w:val="Heading2"/>
+      </w:pPr>
+      <w:r>
+        <w:t>2.</w:t>
+      </w:r>
+      <w:r>
+        <w:t>4</w:t>
+      </w:r>
+      <w:r>
+        <w:t xml:space="preserve"> Getting Python Experience</w:t>
+      </w:r>
+    </w:p>
+    <w:p>
+      <w:r>
+        <w:t>If you have prior knowledge and experience in Python</w:t>
+      </w:r>
+      <w:r>
+        <w:t xml:space="preserve"> and feel comfortable enough to start working on some projects, feel free to disregard this section.</w:t>
+      </w:r>
+    </w:p>
+    <w:p>
+      <w:r>
+        <w:t>Otherwise, below are some helpful resources for beginning to program in Python and being prepared for the variety of projects we are working on.</w:t>
+      </w:r>
+    </w:p>
+    <w:p>
+      <w:pPr>
+        <w:pStyle w:val="Heading3"/>
+      </w:pPr>
+      <w:r>
+        <w:t>2.4.1 Sololearn Python Course</w:t>
+      </w:r>
+    </w:p>
+    <w:p>
+      <w:r>
+        <w:t xml:space="preserve">Sololearn’s </w:t>
+      </w:r>
+      <w:hyperlink r:id="rId13" w:history="1">
+        <w:r>
+          <w:rPr>
+            <w:rStyle w:val="Hyperlink"/>
+          </w:rPr>
+          <w:t xml:space="preserve">Python </w:t>
+        </w:r>
+        <w:r>
+          <w:rPr>
+            <w:rStyle w:val="Hyperlink"/>
+          </w:rPr>
+          <w:t>C</w:t>
+        </w:r>
+        <w:r>
+          <w:rPr>
+            <w:rStyle w:val="Hyperlink"/>
+          </w:rPr>
+          <w:t>ourse</w:t>
+        </w:r>
+      </w:hyperlink>
+      <w:r>
+        <w:t xml:space="preserve"> is a great starter for being introduced to the syntax of the language and getting experience coding in it from the beginning. They walk you through the basics and provide interactive examples and projects.</w:t>
+      </w:r>
+    </w:p>
+    <w:p>
+      <w:pPr>
+        <w:pStyle w:val="Heading3"/>
+      </w:pPr>
+      <w:r>
+        <w:t>2.4.2 Other Python Courses</w:t>
       </w:r>
     </w:p>
     <w:p/>
+    <w:p>
+      <w:pPr>
+        <w:pStyle w:val="Heading3"/>
+      </w:pPr>
+      <w:r>
+        <w:t xml:space="preserve">2.4.2 </w:t>
+      </w:r>
+      <w:r>
+        <w:t>Crash Course on PyQt</w:t>
+      </w:r>
+    </w:p>
     <w:p/>
     <w:p>
       <w:pPr>
         <w:pStyle w:val="Heading1"/>
       </w:pPr>
-      <w:bookmarkStart w:id="11" w:name="_Toc77099297"/>
+      <w:bookmarkStart w:id="8" w:name="_Toc80963161"/>
       <w:r>
         <w:lastRenderedPageBreak/>
         <w:t xml:space="preserve">3.0 </w:t>
@@ -1378,25 +1914,27 @@
       <w:r>
         <w:t xml:space="preserve"> Guide</w:t>
       </w:r>
-      <w:bookmarkEnd w:id="11"/>
+      <w:bookmarkEnd w:id="8"/>
     </w:p>
     <w:p>
       <w:pPr>
         <w:pStyle w:val="Heading2"/>
       </w:pPr>
-      <w:bookmarkStart w:id="12" w:name="_Toc77099298"/>
+      <w:bookmarkStart w:id="9" w:name="_Toc80963162"/>
       <w:r>
         <w:t>3.1 Python Style</w:t>
       </w:r>
-      <w:bookmarkEnd w:id="12"/>
+      <w:bookmarkEnd w:id="9"/>
     </w:p>
     <w:p>
       <w:pPr>
         <w:pStyle w:val="Heading3"/>
       </w:pPr>
+      <w:bookmarkStart w:id="10" w:name="_Toc80963163"/>
       <w:r>
         <w:t>3.1.1 Variables and Functions</w:t>
       </w:r>
+      <w:bookmarkEnd w:id="10"/>
     </w:p>
     <w:p>
       <w:r>
@@ -1439,7 +1977,7 @@
                     <pic:cNvPicPr/>
                   </pic:nvPicPr>
                   <pic:blipFill>
-                    <a:blip r:embed="rId11">
+                    <a:blip r:embed="rId14">
                       <a:extLst>
                         <a:ext uri="{28A0092B-C50C-407E-A947-70E740481C1C}">
                           <a14:useLocalDpi xmlns:a14="http://schemas.microsoft.com/office/drawing/2010/main" val="0"/>
@@ -1485,7 +2023,7 @@
                     <pic:cNvPicPr/>
                   </pic:nvPicPr>
                   <pic:blipFill>
-                    <a:blip r:embed="rId12">
+                    <a:blip r:embed="rId15">
                       <a:extLst>
                         <a:ext uri="{28A0092B-C50C-407E-A947-70E740481C1C}">
                           <a14:useLocalDpi xmlns:a14="http://schemas.microsoft.com/office/drawing/2010/main" val="0"/>
@@ -1516,9 +2054,11 @@
       <w:pPr>
         <w:pStyle w:val="Heading3"/>
       </w:pPr>
+      <w:bookmarkStart w:id="11" w:name="_Toc80963164"/>
       <w:r>
         <w:t>3.1.2 Classes</w:t>
       </w:r>
+      <w:bookmarkEnd w:id="11"/>
     </w:p>
     <w:p>
       <w:r>
@@ -1552,7 +2092,7 @@
                     <pic:cNvPicPr/>
                   </pic:nvPicPr>
                   <pic:blipFill>
-                    <a:blip r:embed="rId13">
+                    <a:blip r:embed="rId16">
                       <a:extLst>
                         <a:ext uri="{28A0092B-C50C-407E-A947-70E740481C1C}">
                           <a14:useLocalDpi xmlns:a14="http://schemas.microsoft.com/office/drawing/2010/main" val="0"/>
@@ -1583,35 +2123,39 @@
       <w:pPr>
         <w:pStyle w:val="Heading1"/>
       </w:pPr>
-      <w:bookmarkStart w:id="13" w:name="_Toc77099299"/>
+      <w:bookmarkStart w:id="12" w:name="_Toc80963165"/>
       <w:r>
         <w:lastRenderedPageBreak/>
         <w:t>4.0 Python Development Projects</w:t>
       </w:r>
+      <w:bookmarkEnd w:id="12"/>
+    </w:p>
+    <w:p>
+      <w:pPr>
+        <w:pStyle w:val="Heading2"/>
+      </w:pPr>
+      <w:bookmarkStart w:id="13" w:name="_Toc80963166"/>
+      <w:r>
+        <w:t>4.1 DAATA (Data Acquisition and Telemetry Application)</w:t>
+      </w:r>
       <w:bookmarkEnd w:id="13"/>
     </w:p>
+    <w:p/>
     <w:p>
       <w:pPr>
         <w:pStyle w:val="Heading2"/>
       </w:pPr>
-      <w:r>
-        <w:t>4.1 DAATA (Data Acquisition and Telemetry Application)</w:t>
-      </w:r>
-    </w:p>
-    <w:p/>
-    <w:p>
-      <w:pPr>
-        <w:pStyle w:val="Heading2"/>
-      </w:pPr>
+      <w:bookmarkStart w:id="14" w:name="_Toc80963167"/>
       <w:r>
         <w:t>4.2 . . .</w:t>
       </w:r>
+      <w:bookmarkEnd w:id="14"/>
     </w:p>
     <w:p>
       <w:pPr>
         <w:pStyle w:val="Heading1"/>
       </w:pPr>
-      <w:bookmarkStart w:id="14" w:name="_Toc77099300"/>
+      <w:bookmarkStart w:id="15" w:name="_Toc80963168"/>
       <w:r>
         <w:lastRenderedPageBreak/>
         <w:t>5</w:t>
@@ -1619,14 +2163,14 @@
       <w:r>
         <w:t>.0 References</w:t>
       </w:r>
-      <w:bookmarkEnd w:id="14"/>
+      <w:bookmarkEnd w:id="15"/>
     </w:p>
     <w:p/>
     <w:p>
       <w:pPr>
         <w:pStyle w:val="Heading1"/>
       </w:pPr>
-      <w:bookmarkStart w:id="15" w:name="_Toc77099301"/>
+      <w:bookmarkStart w:id="16" w:name="_Toc80963169"/>
       <w:r>
         <w:lastRenderedPageBreak/>
         <w:t>6</w:t>
@@ -1634,7 +2178,7 @@
       <w:r>
         <w:t>.0 Revision History</w:t>
       </w:r>
-      <w:bookmarkEnd w:id="15"/>
+      <w:bookmarkEnd w:id="16"/>
     </w:p>
     <w:p>
       <w:pPr>
@@ -1674,12 +2218,20 @@
       </w:pPr>
       <w:r>
         <w:t>07/20/2021 (Benjamin Boeckman) – Adding style guide and clarifying sections to be elaborated on</w:t>
+      </w:r>
+    </w:p>
+    <w:p>
+      <w:pPr>
+        <w:pStyle w:val="RevisionHistory"/>
+      </w:pPr>
+      <w:r>
+        <w:t>08/27/2021 (Benjamin Boeckman) – Expanded and reformatted quite a bit</w:t>
       </w:r>
     </w:p>
     <w:p/>
     <w:p/>
     <w:sectPr>
-      <w:footerReference w:type="default" r:id="rId14"/>
+      <w:footerReference w:type="default" r:id="rId17"/>
       <w:pgSz w:w="12240" w:h="15840"/>
       <w:pgMar w:top="720" w:right="720" w:bottom="720" w:left="720" w:header="720" w:footer="144" w:gutter="0"/>
       <w:cols w:space="720"/>

</xml_diff>

<commit_message>
Polishing python educational resources section and referencing daata documentation in project section
</commit_message>
<xml_diff>
--- a/04 - Software Documentation/Python Software Documentation.docx
+++ b/04 - Software Documentation/Python Software Documentation.docx
@@ -1883,7 +1883,33 @@
         <w:t>2.4.2 Other Python Courses</w:t>
       </w:r>
     </w:p>
-    <w:p/>
+    <w:p>
+      <w:r>
+        <w:t xml:space="preserve">Apart from Sololearn, </w:t>
+      </w:r>
+      <w:hyperlink r:id="rId14" w:history="1">
+        <w:r>
+          <w:rPr>
+            <w:rStyle w:val="Hyperlink"/>
+          </w:rPr>
+          <w:t>Google</w:t>
+        </w:r>
+      </w:hyperlink>
+      <w:r>
+        <w:t xml:space="preserve"> and </w:t>
+      </w:r>
+      <w:hyperlink r:id="rId15" w:history="1">
+        <w:r>
+          <w:rPr>
+            <w:rStyle w:val="Hyperlink"/>
+          </w:rPr>
+          <w:t>Microsoft</w:t>
+        </w:r>
+      </w:hyperlink>
+      <w:r>
+        <w:t xml:space="preserve"> have their own free courses that are thorough and helpful. You can access them to check them out by clicking their respective links.</w:t>
+      </w:r>
+    </w:p>
     <w:p>
       <w:pPr>
         <w:pStyle w:val="Heading3"/>
@@ -1892,10 +1918,39 @@
         <w:t xml:space="preserve">2.4.2 </w:t>
       </w:r>
       <w:r>
-        <w:t>Crash Course on PyQt</w:t>
-      </w:r>
-    </w:p>
-    <w:p/>
+        <w:t>Introduction to</w:t>
+      </w:r>
+      <w:r>
+        <w:t xml:space="preserve"> PyQt</w:t>
+      </w:r>
+    </w:p>
+    <w:p>
+      <w:r>
+        <w:t xml:space="preserve">For our application, DAATA, we use PyQt for designing and implementing UI (user interface) elements. For interactive documentation on PyQt, use </w:t>
+      </w:r>
+      <w:hyperlink r:id="rId16" w:history="1">
+        <w:r>
+          <w:rPr>
+            <w:rStyle w:val="Hyperlink"/>
+          </w:rPr>
+          <w:t>this link</w:t>
+        </w:r>
+      </w:hyperlink>
+      <w:r>
+        <w:t xml:space="preserve"> to dive in and understand how it links to Python. To design these UI elements, we use </w:t>
+      </w:r>
+      <w:hyperlink r:id="rId17" w:history="1">
+        <w:r>
+          <w:rPr>
+            <w:rStyle w:val="Hyperlink"/>
+          </w:rPr>
+          <w:t>Qt Designer</w:t>
+        </w:r>
+      </w:hyperlink>
+      <w:r>
+        <w:t xml:space="preserve">. There are many YouTube resources that make learning to use this UI toolkit and designer straight forward, so feel free to look for other resources as well. </w:t>
+      </w:r>
+    </w:p>
     <w:p>
       <w:pPr>
         <w:pStyle w:val="Heading1"/>
@@ -1977,7 +2032,7 @@
                     <pic:cNvPicPr/>
                   </pic:nvPicPr>
                   <pic:blipFill>
-                    <a:blip r:embed="rId14">
+                    <a:blip r:embed="rId18">
                       <a:extLst>
                         <a:ext uri="{28A0092B-C50C-407E-A947-70E740481C1C}">
                           <a14:useLocalDpi xmlns:a14="http://schemas.microsoft.com/office/drawing/2010/main" val="0"/>
@@ -2023,7 +2078,7 @@
                     <pic:cNvPicPr/>
                   </pic:nvPicPr>
                   <pic:blipFill>
-                    <a:blip r:embed="rId15">
+                    <a:blip r:embed="rId19">
                       <a:extLst>
                         <a:ext uri="{28A0092B-C50C-407E-A947-70E740481C1C}">
                           <a14:useLocalDpi xmlns:a14="http://schemas.microsoft.com/office/drawing/2010/main" val="0"/>
@@ -2092,7 +2147,7 @@
                     <pic:cNvPicPr/>
                   </pic:nvPicPr>
                   <pic:blipFill>
-                    <a:blip r:embed="rId16">
+                    <a:blip r:embed="rId20">
                       <a:extLst>
                         <a:ext uri="{28A0092B-C50C-407E-A947-70E740481C1C}">
                           <a14:useLocalDpi xmlns:a14="http://schemas.microsoft.com/office/drawing/2010/main" val="0"/>
@@ -2140,7 +2195,11 @@
       </w:r>
       <w:bookmarkEnd w:id="13"/>
     </w:p>
-    <w:p/>
+    <w:p>
+      <w:r>
+        <w:t>For more information on how to use, develop in, and understand the structure of the application, see “DAATA Documentation” in the Software Documentation folder of the Documentation Repository.</w:t>
+      </w:r>
+    </w:p>
     <w:p>
       <w:pPr>
         <w:pStyle w:val="Heading2"/>
@@ -2226,12 +2285,20 @@
       </w:pPr>
       <w:r>
         <w:t>08/27/2021 (Benjamin Boeckman) – Expanded and reformatted quite a bit</w:t>
+      </w:r>
+    </w:p>
+    <w:p>
+      <w:pPr>
+        <w:pStyle w:val="RevisionHistory"/>
+      </w:pPr>
+      <w:r>
+        <w:t>08/30/2021 (Benjamin Boeckman) – Polished up the educational resources section for Python development</w:t>
       </w:r>
     </w:p>
     <w:p/>
     <w:p/>
     <w:sectPr>
-      <w:footerReference w:type="default" r:id="rId17"/>
+      <w:footerReference w:type="default" r:id="rId21"/>
       <w:pgSz w:w="12240" w:h="15840"/>
       <w:pgMar w:top="720" w:right="720" w:bottom="720" w:left="720" w:header="720" w:footer="144" w:gutter="0"/>
       <w:cols w:space="720"/>

</xml_diff>